<commit_message>
Added Quarry SedFlux to Storms
interpolated Autosampler and grab samples at Quarry to determine
continuous SSC
</commit_message>
<xml_diff>
--- a/Manuscript/Fagaalu Sediment paper DRAFT.docx
+++ b/Manuscript/Fagaalu Sediment paper DRAFT.docx
@@ -4,21 +4,38 @@
   <w:body>
     <w:p>
       <w:pPr>
-        <w:spacing w:after="120" w:line="240" w:lineRule="auto"/>
-        <w:rPr>
-          <w:b/>
-        </w:rPr>
-      </w:pPr>
-      <w:r>
-        <w:rPr>
-          <w:b/>
-        </w:rPr>
+        <w:pStyle w:val="Heading1"/>
+      </w:pPr>
+      <w:r>
+        <w:t>TITLE:</w:t>
+      </w:r>
+    </w:p>
+    <w:p>
+      <w:pPr>
+        <w:pStyle w:val="Heading1"/>
+      </w:pPr>
+      <w:r>
         <w:t>Contributions of human activities to suspended sediment yield during storm events from a steep, small, tropical watershed</w:t>
       </w:r>
     </w:p>
-    <w:p>
-      <w:pPr>
-        <w:spacing w:after="120" w:line="240" w:lineRule="auto"/>
+    <w:p/>
+    <w:p>
+      <w:pPr>
+        <w:pStyle w:val="Heading2"/>
+        <w:jc w:val="center"/>
+      </w:pPr>
+      <w:r>
+        <w:t>ABSTRACT</w:t>
+      </w:r>
+    </w:p>
+    <w:p>
+      <w:bookmarkStart w:id="0" w:name="_GoBack"/>
+      <w:bookmarkEnd w:id="0"/>
+    </w:p>
+    <w:p/>
+    <w:p>
+      <w:pPr>
+        <w:pStyle w:val="Heading2"/>
       </w:pPr>
       <w:r>
         <w:t>INTRODUCTION</w:t>
@@ -426,7 +443,14 @@
         <w:rPr>
           <w:noProof/>
         </w:rPr>
-        <w:t>(Lewis et al., 2001)</w:t>
+        <w:t xml:space="preserve">(Lewis </w:t>
+      </w:r>
+      <w:r>
+        <w:rPr>
+          <w:noProof/>
+        </w:rPr>
+        <w:lastRenderedPageBreak/>
+        <w:t>et al., 2001)</w:t>
       </w:r>
       <w:r>
         <w:fldChar w:fldCharType="end"/>
@@ -480,11 +504,15 @@
         <w:t>questions addressed include:</w:t>
       </w:r>
       <w:r>
-        <w:t xml:space="preserve"> How has human disturbance increased sediment loading to Faga’alu Bay? How do sediment contributions from human-disturbed areas and undisturbed areas vary with storm size? And Which is the best </w:t>
-      </w:r>
-      <w:r>
-        <w:lastRenderedPageBreak/>
-        <w:t>predictor of storm event suspended sediment yield (SSY</w:t>
+        <w:t xml:space="preserve"> How has human disturbance increased sediment loading to Faga’alu Bay? How do sediment contributions from human-disturbed areas and undisturbed areas vary with storm size? And </w:t>
+      </w:r>
+      <w:proofErr w:type="gramStart"/>
+      <w:r>
+        <w:t>Which</w:t>
+      </w:r>
+      <w:proofErr w:type="gramEnd"/>
+      <w:r>
+        <w:t xml:space="preserve"> is the best predictor of storm event suspended sediment yield (SSY</w:t>
       </w:r>
       <w:r>
         <w:rPr>
@@ -498,7 +526,7 @@
     </w:p>
     <w:p>
       <w:pPr>
-        <w:spacing w:after="120" w:line="240" w:lineRule="auto"/>
+        <w:pStyle w:val="Heading2"/>
       </w:pPr>
       <w:r>
         <w:t>STUDY AREA</w:t>
@@ -506,7 +534,7 @@
     </w:p>
     <w:p>
       <w:pPr>
-        <w:spacing w:after="120" w:line="240" w:lineRule="auto"/>
+        <w:pStyle w:val="Heading3"/>
       </w:pPr>
       <w:r>
         <w:t>Climate</w:t>
@@ -528,7 +556,23 @@
           <w:rFonts w:asciiTheme="minorHAnsi" w:hAnsiTheme="minorHAnsi"/>
           <w:sz w:val="22"/>
         </w:rPr>
-        <w:t xml:space="preserve">Precipitation on Tutuila (14 ˚S, 170 ˚W) is caused by major storms including cyclones and tropical depressions, isolated thunderstorms, and orographic uplifting of trade-wind squalls over the high (300-600m), mountainous ridge that runs the length of the island. Unlike many other Pacific Islands, the mountainous ridge runs parallel to the predominant wind direction, and does not cause a significant windward/leeward rainfall gradient. There are two subtle rainfall seasons—a drier season, from June to September (32% of annual P) and a wetter season, from October to May (68% of annual P). During the wetter summer season the Inter-Tropical Convergence Zone (ITCZ) moves over the island, causing relatively light Northerly winds, higher temperatures, higher humidity, and higher rainfall. During the drier winter season, the island is influenced by the southeast Trades and relatively stronger, predominantly East to Southeast winds, lower temperatures, lower humidity and lower rainfall. </w:t>
+        <w:t xml:space="preserve">Precipitation on Tutuila (14 ˚S, 170 ˚W) is caused by major storms including cyclones and tropical depressions, isolated thunderstorms, and orographic uplifting of trade-wind squalls over the high (300-600m), mountainous ridge that runs the length of the island. Unlike many other Pacific Islands, the mountainous ridge runs parallel to the predominant wind direction, and does not cause a significant windward/leeward rainfall gradient. There are two subtle rainfall seasons—a drier season, from June to September (32% of annual P) and a wetter season, from October to May (68% of annual P). During the wetter summer season the Inter-Tropical Convergence Zone (ITCZ) moves over the island, causing relatively light Northerly winds, higher temperatures, higher humidity, and higher rainfall. During the drier winter season, the island is influenced by the southeast Trades and relatively stronger, predominantly </w:t>
+      </w:r>
+      <w:proofErr w:type="gramStart"/>
+      <w:r>
+        <w:rPr>
+          <w:rFonts w:asciiTheme="minorHAnsi" w:hAnsiTheme="minorHAnsi"/>
+          <w:sz w:val="22"/>
+        </w:rPr>
+        <w:t>East</w:t>
+      </w:r>
+      <w:proofErr w:type="gramEnd"/>
+      <w:r>
+        <w:rPr>
+          <w:rFonts w:asciiTheme="minorHAnsi" w:hAnsiTheme="minorHAnsi"/>
+          <w:sz w:val="22"/>
+        </w:rPr>
+        <w:t xml:space="preserve"> to Southeast winds, lower temperatures, lower humidity and lower rainfall. </w:t>
       </w:r>
     </w:p>
     <w:p>
@@ -547,129 +591,209 @@
           <w:rFonts w:asciiTheme="minorHAnsi" w:hAnsiTheme="minorHAnsi"/>
           <w:sz w:val="22"/>
         </w:rPr>
-        <w:t xml:space="preserve">Long-term rain gage records show a strong precipitation gradient with increasing elevation. Rainfall records from 1903-1973 show average precipitation is 6,350 mm at Matafao Mtn. (653m m.a.s.l), 5,280mm at Matafao Reservoir (249m m.a.s.l.) and about 3,800mm on the coastal plain </w:t>
-      </w:r>
+        <w:t xml:space="preserve">Long-term rain gage records show a strong precipitation gradient with increasing elevation. Rainfall records from 1903-1973 show average precipitation is 6,350 mm at Matafao Mtn. (653m </w:t>
+      </w:r>
+      <w:proofErr w:type="spellStart"/>
       <w:r>
         <w:rPr>
           <w:rFonts w:asciiTheme="minorHAnsi" w:hAnsiTheme="minorHAnsi"/>
           <w:sz w:val="22"/>
         </w:rPr>
-        <w:fldChar w:fldCharType="begin" w:fldLock="1"/>
-      </w:r>
+        <w:t>m.a.s.l</w:t>
+      </w:r>
+      <w:proofErr w:type="spellEnd"/>
       <w:r>
         <w:rPr>
           <w:rFonts w:asciiTheme="minorHAnsi" w:hAnsiTheme="minorHAnsi"/>
           <w:sz w:val="22"/>
         </w:rPr>
-        <w:instrText>ADDIN CSL_CITATION { "citationItems" : [ { "id" : "ITEM-1", "itemData" : { "author" : [ { "dropping-particle" : "", "family" : "Tonkin &amp; Taylor International Ltd.", "given" : "", "non-dropping-particle" : "", "parse-names" : false, "suffix" : "" } ], "id" : "ITEM-1", "issued" : { "date-parts" : [ [ "1989" ] ] }, "title" : "Hydropower feasibility studies interim report phase 1.pdf", "type" : "article" }, "uris" : [ "http://www.mendeley.com/documents/?uuid=07dc1e88-625f-4bcf-b00a-fc64fec9e26d" ] }, { "id" : "ITEM-2", "itemData" : { "author" : [ { "dropping-particle" : "", "family" : "Dames &amp; Moore", "given" : "", "non-dropping-particle" : "", "parse-names" : false, "suffix" : "" } ], "id" : "ITEM-2", "issued" : { "date-parts" : [ [ "1981" ] ] }, "page" : "63", "publisher" : "U.S. Army Engineer District, Honolulu", "publisher-place" : "Honolulu, HI", "title" : "Hydrologic Investigation of Surface Water for Water Supply and Hydropower", "type" : "article" }, "uris" : [ "http://www.mendeley.com/documents/?uuid=e76de0d0-1b19-490e-8c83-8d6ed1ed37d9" ] }, { "id" : "ITEM-3", "itemData" : { "ISBN" : "95-4185", "author" : [ { "dropping-particle" : "", "family" : "Wong", "given" : "M", "non-dropping-particle" : "", "parse-names" : false, "suffix" : "" } ], "editor" : [ { "dropping-particle" : "", "family" : "Survey", "given" : "U S Geological", "non-dropping-particle" : "", "parse-names" : false, "suffix" : "" } ], "id" : "ITEM-3", "issued" : { "date-parts" : [ [ "1996" ] ] }, "publisher" : "USGS", "publisher-place" : "Honolulu, HI", "title" : "Analysis of Streamflow Characteristics for Streams on the Island of Tutuila, American Samoa", "type" : "article" }, "uris" : [ "http://www.mendeley.com/documents/?uuid=fc91ec82-afdd-4759-8a08-1cfb798692d6" ] }, { "id" : "ITEM-4", "itemData" : { "author" : [ { "dropping-particle" : "", "family" : "Craig", "given" : "Peter", "non-dropping-particle" : "", "parse-names" : false, "suffix" : "" } ], "editor" : [ { "dropping-particle" : "", "family" : "Samoa", "given" : "National Park of American", "non-dropping-particle" : "", "parse-names" : false, "suffix" : "" } ], "id" : "ITEM-4", "issued" : { "date-parts" : [ [ "2009" ] ] }, "publisher-place" : "Pago Pago, American Samoa", "title" : "Natural History Guide to American Samoa", "type" : "article" }, "uris" : [ "http://www.mendeley.com/documents/?uuid=6668c11d-8f35-4c8f-9580-380cdab82221" ] } ], "mendeley" : { "previouslyFormattedCitation" : "(Craig, 2009; Dames &amp; Moore, 1981; Tonkin &amp; Taylor International Ltd., 1989; Wong, 1996)" }, "properties" : { "noteIndex" : 0 }, "schema" : "https://github.com/citation-style-language/schema/raw/master/csl-citation.json" }</w:instrText>
-      </w:r>
+        <w:t xml:space="preserve">), 5,280mm at Matafao Reservoir (249m </w:t>
+      </w:r>
+      <w:proofErr w:type="spellStart"/>
       <w:r>
         <w:rPr>
           <w:rFonts w:asciiTheme="minorHAnsi" w:hAnsiTheme="minorHAnsi"/>
           <w:sz w:val="22"/>
         </w:rPr>
-        <w:fldChar w:fldCharType="separate"/>
-      </w:r>
-      <w:r>
-        <w:rPr>
-          <w:rFonts w:asciiTheme="minorHAnsi" w:hAnsiTheme="minorHAnsi"/>
-          <w:noProof/>
-          <w:sz w:val="22"/>
-        </w:rPr>
-        <w:t>(Craig, 2009; Dames &amp; Moore, 1981; Tonkin &amp; Taylor International Ltd., 1989; Wong, 1996)</w:t>
-      </w:r>
+        <w:t>m.a.s.l</w:t>
+      </w:r>
+      <w:proofErr w:type="spellEnd"/>
       <w:r>
         <w:rPr>
           <w:rFonts w:asciiTheme="minorHAnsi" w:hAnsiTheme="minorHAnsi"/>
           <w:sz w:val="22"/>
         </w:rPr>
-        <w:fldChar w:fldCharType="end"/>
+        <w:t xml:space="preserve">.) and about 3,800mm on the coastal plain </w:t>
       </w:r>
       <w:r>
         <w:rPr>
           <w:rFonts w:asciiTheme="minorHAnsi" w:hAnsiTheme="minorHAnsi"/>
           <w:sz w:val="22"/>
         </w:rPr>
-        <w:t>(</w:t>
+        <w:fldChar w:fldCharType="begin" w:fldLock="1"/>
       </w:r>
       <w:r>
         <w:rPr>
           <w:rFonts w:asciiTheme="minorHAnsi" w:hAnsiTheme="minorHAnsi"/>
           <w:sz w:val="22"/>
         </w:rPr>
-        <w:fldChar w:fldCharType="begin"/>
+        <w:instrText>ADDIN CSL_CITATION { "citationItems" : [ { "id" : "ITEM-1", "itemData" : { "author" : [ { "dropping-particle" : "", "family" : "Tonkin &amp; Taylor International Ltd.", "given" : "", "non-dropping-particle" : "", "parse-names" : false, "suffix" : "" } ], "id" : "ITEM-1", "issued" : { "date-parts" : [ [ "1989" ] ] }, "title" : "Hydropower feasibility studies interim report phase 1.pdf", "type" : "article" }, "uris" : [ "http://www.mendeley.com/documents/?uuid=07dc1e88-625f-4bcf-b00a-fc64fec9e26d" ] }, { "id" : "ITEM-2", "itemData" : { "author" : [ { "dropping-particle" : "", "family" : "Dames &amp; Moore", "given" : "", "non-dropping-particle" : "", "parse-names" : false, "suffix" : "" } ], "id" : "ITEM-2", "issued" : { "date-parts" : [ [ "1981" ] ] }, "page" : "63", "publisher" : "U.S. Army Engineer District, Honolulu", "publisher-place" : "Honolulu, HI", "title" : "Hydrologic Investigation of Surface Water for Water Supply and Hydropower", "type" : "article" }, "uris" : [ "http://www.mendeley.com/documents/?uuid=e76de0d0-1b19-490e-8c83-8d6ed1ed37d9" ] }, { "id" : "ITEM-3", "itemData" : { "ISBN" : "95-4185", "author" : [ { "dropping-particle" : "", "family" : "Wong", "given" : "M", "non-dropping-particle" : "", "parse-names" : false, "suffix" : "" } ], "editor" : [ { "dropping-particle" : "", "family" : "Survey", "given" : "U S Geological", "non-dropping-particle" : "", "parse-names" : false, "suffix" : "" } ], "id" : "ITEM-3", "issued" : { "date-parts" : [ [ "1996" ] ] }, "publisher" : "USGS", "publisher-place" : "Honolulu, HI", "title" : "Analysis of Streamflow Characteristics for Streams on the Island of Tutuila, American Samoa", "type" : "article" }, "uris" : [ "http://www.mendeley.com/documents/?uuid=fc91ec82-afdd-4759-8a08-1cfb798692d6" ] }, { "id" : "ITEM-4", "itemData" : { "author" : [ { "dropping-particle" : "", "family" : "Craig", "given" : "Peter", "non-dropping-particle" : "", "parse-names" : false, "suffix" : "" } ], "editor" : [ { "dropping-particle" : "", "family" : "Samoa", "given" : "National Park of American", "non-dropping-particle" : "", "parse-names" : false, "suffix" : "" } ], "id" : "ITEM-4", "issued" : { "date-parts" : [ [ "2009" ] ] }, "publisher-place" : "Pago Pago, American Samoa", "title" : "Natural History Guide to American Samoa", "type" : "article" }, "uris" : [ "http://www.mendeley.com/documents/?uuid=6668c11d-8f35-4c8f-9580-380cdab82221" ] } ], "mendeley" : { "previouslyFormattedCitation" : "(Craig, 2009; Dames &amp; Moore, 1981; Tonkin &amp; Taylor International Ltd., 1989; Wong, 1996)" }, "properties" : { "noteIndex" : 0 }, "schema" : "https://github.com/citation-style-language/schema/raw/master/csl-citation.json" }</w:instrText>
       </w:r>
       <w:r>
         <w:rPr>
           <w:rFonts w:asciiTheme="minorHAnsi" w:hAnsiTheme="minorHAnsi"/>
           <w:sz w:val="22"/>
         </w:rPr>
-        <w:instrText xml:space="preserve"> REF _Ref383161432 \h  \* MERGEFORMAT </w:instrText>
+        <w:fldChar w:fldCharType="separate"/>
+      </w:r>
+      <w:r>
+        <w:rPr>
+          <w:rFonts w:asciiTheme="minorHAnsi" w:hAnsiTheme="minorHAnsi"/>
+          <w:noProof/>
+          <w:sz w:val="22"/>
+        </w:rPr>
+        <w:t>(Craig, 2009; Dames &amp; Moore, 1981; Tonkin &amp; Taylor International Ltd., 1989; Wong, 1996)</w:t>
       </w:r>
       <w:r>
         <w:rPr>
           <w:rFonts w:asciiTheme="minorHAnsi" w:hAnsiTheme="minorHAnsi"/>
           <w:sz w:val="22"/>
         </w:rPr>
+        <w:fldChar w:fldCharType="end"/>
       </w:r>
       <w:r>
         <w:rPr>
           <w:rFonts w:asciiTheme="minorHAnsi" w:hAnsiTheme="minorHAnsi"/>
           <w:sz w:val="22"/>
         </w:rPr>
-        <w:fldChar w:fldCharType="end"/>
+        <w:t>(</w:t>
       </w:r>
       <w:r>
         <w:rPr>
           <w:rFonts w:asciiTheme="minorHAnsi" w:hAnsiTheme="minorHAnsi"/>
           <w:sz w:val="22"/>
         </w:rPr>
-        <w:t xml:space="preserve">). Potential evapotranspiration follows the opposite trend, with annual mean PET varying from 890mm at high elevation to 1,150mm at sea level </w:t>
+        <w:fldChar w:fldCharType="begin"/>
       </w:r>
       <w:r>
         <w:rPr>
           <w:rFonts w:asciiTheme="minorHAnsi" w:hAnsiTheme="minorHAnsi"/>
           <w:sz w:val="22"/>
         </w:rPr>
-        <w:fldChar w:fldCharType="begin" w:fldLock="1"/>
+        <w:instrText xml:space="preserve"> REF _Ref383161432 \h  \* MERGEFORMAT </w:instrText>
       </w:r>
       <w:r>
         <w:rPr>
           <w:rFonts w:asciiTheme="minorHAnsi" w:hAnsiTheme="minorHAnsi"/>
           <w:sz w:val="22"/>
         </w:rPr>
-        <w:instrText>ADDIN CSL_CITATION { "citationItems" : [ { "id" : "ITEM-1", "itemData" : { "author" : [ { "dropping-particle" : "", "family" : "Izuka", "given" : "Scot K.", "non-dropping-particle" : "", "parse-names" : false, "suffix" : "" } ], "id" : "ITEM-1", "issued" : { "date-parts" : [ [ "2005" ] ] }, "title" : "Potential Evapotranspiration on Tutuila , American Samoa", "type" : "report" }, "uris" : [ "http://www.mendeley.com/documents/?uuid=fea43816-4daf-4918-b02b-20d28c08f668" ] } ], "mendeley" : { "previouslyFormattedCitation" : "(Izuka, 2005)" }, "properties" : { "noteIndex" : 0 }, "schema" : "https://github.com/citation-style-language/schema/raw/master/csl-citation.json" }</w:instrText>
       </w:r>
       <w:r>
         <w:rPr>
           <w:rFonts w:asciiTheme="minorHAnsi" w:hAnsiTheme="minorHAnsi"/>
           <w:sz w:val="22"/>
         </w:rPr>
-        <w:fldChar w:fldCharType="separate"/>
-      </w:r>
-      <w:r>
-        <w:rPr>
-          <w:rFonts w:asciiTheme="minorHAnsi" w:hAnsiTheme="minorHAnsi"/>
-          <w:noProof/>
-          <w:sz w:val="22"/>
-        </w:rPr>
-        <w:t>(Izuka, 2005)</w:t>
+        <w:fldChar w:fldCharType="end"/>
       </w:r>
       <w:r>
         <w:rPr>
           <w:rFonts w:asciiTheme="minorHAnsi" w:hAnsiTheme="minorHAnsi"/>
           <w:sz w:val="22"/>
         </w:rPr>
-        <w:fldChar w:fldCharType="end"/>
+        <w:t xml:space="preserve">). Potential evapotranspiration follows the opposite trend, with annual mean PET varying from 890mm at high elevation to 1,150mm at sea level </w:t>
       </w:r>
       <w:r>
         <w:rPr>
           <w:rFonts w:asciiTheme="minorHAnsi" w:hAnsiTheme="minorHAnsi"/>
           <w:sz w:val="22"/>
         </w:rPr>
-        <w:t>. Precipitation varies orographically from an average 6,350mm/yr at high elevation to 2,380mm/yr at the shoreline, averaging 3,800mm/yr over the island</w:t>
-      </w:r>
-      <w:commentRangeStart w:id="0"/>
+        <w:fldChar w:fldCharType="begin" w:fldLock="1"/>
+      </w:r>
+      <w:r>
+        <w:rPr>
+          <w:rFonts w:asciiTheme="minorHAnsi" w:hAnsiTheme="minorHAnsi"/>
+          <w:sz w:val="22"/>
+        </w:rPr>
+        <w:instrText>ADDIN CSL_CITATION { "citationItems" : [ { "id" : "ITEM-1", "itemData" : { "author" : [ { "dropping-particle" : "", "family" : "Izuka", "given" : "Scot K.", "non-dropping-particle" : "", "parse-names" : false, "suffix" : "" } ], "id" : "ITEM-1", "issued" : { "date-parts" : [ [ "2005" ] ] }, "title" : "Potential Evapotranspiration on Tutuila , American Samoa", "type" : "report" }, "uris" : [ "http://www.mendeley.com/documents/?uuid=fea43816-4daf-4918-b02b-20d28c08f668" ] } ], "mendeley" : { "previouslyFormattedCitation" : "(Izuka, 2005)" }, "properties" : { "noteIndex" : 0 }, "schema" : "https://github.com/citation-style-language/schema/raw/master/csl-citation.json" }</w:instrText>
+      </w:r>
+      <w:r>
+        <w:rPr>
+          <w:rFonts w:asciiTheme="minorHAnsi" w:hAnsiTheme="minorHAnsi"/>
+          <w:sz w:val="22"/>
+        </w:rPr>
+        <w:fldChar w:fldCharType="separate"/>
+      </w:r>
+      <w:r>
+        <w:rPr>
+          <w:rFonts w:asciiTheme="minorHAnsi" w:hAnsiTheme="minorHAnsi"/>
+          <w:noProof/>
+          <w:sz w:val="22"/>
+        </w:rPr>
+        <w:t>(Izuka, 2005)</w:t>
+      </w:r>
+      <w:r>
+        <w:rPr>
+          <w:rFonts w:asciiTheme="minorHAnsi" w:hAnsiTheme="minorHAnsi"/>
+          <w:sz w:val="22"/>
+        </w:rPr>
+        <w:fldChar w:fldCharType="end"/>
+      </w:r>
+      <w:r>
+        <w:rPr>
+          <w:rFonts w:asciiTheme="minorHAnsi" w:hAnsiTheme="minorHAnsi"/>
+          <w:sz w:val="22"/>
+        </w:rPr>
+        <w:t>. Precipitation varies orographically from an average 6,350mm/</w:t>
+      </w:r>
+      <w:proofErr w:type="spellStart"/>
+      <w:r>
+        <w:rPr>
+          <w:rFonts w:asciiTheme="minorHAnsi" w:hAnsiTheme="minorHAnsi"/>
+          <w:sz w:val="22"/>
+        </w:rPr>
+        <w:t>yr</w:t>
+      </w:r>
+      <w:proofErr w:type="spellEnd"/>
+      <w:r>
+        <w:rPr>
+          <w:rFonts w:asciiTheme="minorHAnsi" w:hAnsiTheme="minorHAnsi"/>
+          <w:sz w:val="22"/>
+        </w:rPr>
+        <w:t xml:space="preserve"> at high elevation to 2,380mm/</w:t>
+      </w:r>
+      <w:proofErr w:type="spellStart"/>
+      <w:r>
+        <w:rPr>
+          <w:rFonts w:asciiTheme="minorHAnsi" w:hAnsiTheme="minorHAnsi"/>
+          <w:sz w:val="22"/>
+        </w:rPr>
+        <w:t>yr</w:t>
+      </w:r>
+      <w:proofErr w:type="spellEnd"/>
+      <w:r>
+        <w:rPr>
+          <w:rFonts w:asciiTheme="minorHAnsi" w:hAnsiTheme="minorHAnsi"/>
+          <w:sz w:val="22"/>
+        </w:rPr>
+        <w:t xml:space="preserve"> at the shoreline, averaging 3,800mm/</w:t>
+      </w:r>
+      <w:proofErr w:type="spellStart"/>
+      <w:r>
+        <w:rPr>
+          <w:rFonts w:asciiTheme="minorHAnsi" w:hAnsiTheme="minorHAnsi"/>
+          <w:sz w:val="22"/>
+        </w:rPr>
+        <w:t>yr</w:t>
+      </w:r>
+      <w:proofErr w:type="spellEnd"/>
+      <w:r>
+        <w:rPr>
+          <w:rFonts w:asciiTheme="minorHAnsi" w:hAnsiTheme="minorHAnsi"/>
+          <w:sz w:val="22"/>
+        </w:rPr>
+        <w:t xml:space="preserve"> over the island</w:t>
+      </w:r>
+      <w:commentRangeStart w:id="1"/>
       <w:r>
         <w:rPr>
           <w:rStyle w:val="CommentReference"/>
@@ -677,9 +801,9 @@
           <w:sz w:val="22"/>
           <w:szCs w:val="22"/>
         </w:rPr>
-        <w:commentReference w:id="1"/>
-      </w:r>
-      <w:commentRangeEnd w:id="0"/>
+        <w:commentReference w:id="2"/>
+      </w:r>
+      <w:commentRangeEnd w:id="1"/>
       <w:r>
         <w:rPr>
           <w:rFonts w:asciiTheme="minorHAnsi" w:hAnsiTheme="minorHAnsi"/>
@@ -694,7 +818,7 @@
           <w:sz w:val="22"/>
           <w:szCs w:val="22"/>
         </w:rPr>
-        <w:commentReference w:id="0"/>
+        <w:commentReference w:id="1"/>
       </w:r>
       <w:r>
         <w:rPr>
@@ -866,7 +990,7 @@
           <w:sz w:val="22"/>
           <w:szCs w:val="22"/>
         </w:rPr>
-        <w:commentReference w:id="2"/>
+        <w:commentReference w:id="3"/>
       </w:r>
       <w:r>
         <w:rPr>
@@ -875,7 +999,7 @@
           <w:sz w:val="22"/>
           <w:szCs w:val="22"/>
         </w:rPr>
-        <w:commentReference w:id="3"/>
+        <w:commentReference w:id="4"/>
       </w:r>
       <w:r>
         <w:rPr>
@@ -934,7 +1058,7 @@
           <w:sz w:val="22"/>
           <w:szCs w:val="22"/>
         </w:rPr>
-        <w:commentReference w:id="4"/>
+        <w:commentReference w:id="5"/>
       </w:r>
       <w:r>
         <w:rPr>
@@ -943,7 +1067,7 @@
           <w:sz w:val="22"/>
           <w:szCs w:val="22"/>
         </w:rPr>
-        <w:commentReference w:id="5"/>
+        <w:commentReference w:id="6"/>
       </w:r>
       <w:r>
         <w:rPr>
@@ -998,7 +1122,7 @@
     </w:p>
     <w:p>
       <w:pPr>
-        <w:spacing w:after="120" w:line="240" w:lineRule="auto"/>
+        <w:pStyle w:val="Heading3"/>
       </w:pPr>
       <w:r>
         <w:t>Land Use</w:t>
@@ -1090,7 +1214,11 @@
         <w:t xml:space="preserve"> includes two unique features not found in “typical” watersheds in American Samoa: 1) an open aggregate quarry, and 2) a large impervious area associated with a hospital. </w:t>
       </w:r>
       <w:r>
-        <w:t xml:space="preserve">Three water impoundment structures were built in the upper Faga’alu watershed for drinking water supply and hydropower but only the highest, Matafao Reservoir, was ever connected to the municipal water system </w:t>
+        <w:t xml:space="preserve">Three water impoundment structures were built in the upper Faga’alu watershed for drinking water supply and hydropower but only the highest, Matafao </w:t>
+      </w:r>
+      <w:r>
+        <w:lastRenderedPageBreak/>
+        <w:t xml:space="preserve">Reservoir, was ever connected to the municipal water system </w:t>
       </w:r>
       <w:r>
         <w:t>and</w:t>
@@ -1134,7 +1262,6 @@
         <w:rPr>
           <w:noProof/>
         </w:rPr>
-        <w:lastRenderedPageBreak/>
         <w:drawing>
           <wp:inline distT="0" distB="0" distL="0" distR="0" wp14:anchorId="6E422075" wp14:editId="79E412E6">
             <wp:extent cx="4712661" cy="3165768"/>
@@ -1188,39 +1315,26 @@
           <w:iCs w:val="0"/>
         </w:rPr>
       </w:pPr>
-      <w:bookmarkStart w:id="6" w:name="_Ref383161294"/>
-      <w:bookmarkStart w:id="7" w:name="_Ref383161271"/>
-      <w:bookmarkStart w:id="8" w:name="_Ref392743604"/>
+      <w:bookmarkStart w:id="7" w:name="_Ref383161294"/>
+      <w:bookmarkStart w:id="8" w:name="_Ref383161271"/>
+      <w:bookmarkStart w:id="9" w:name="_Ref392743604"/>
       <w:r>
         <w:t xml:space="preserve">Figure </w:t>
       </w:r>
-      <w:r>
-        <w:fldChar w:fldCharType="begin"/>
-      </w:r>
-      <w:r>
-        <w:instrText xml:space="preserve"> SEQ Figure \* ARABIC </w:instrText>
-      </w:r>
-      <w:r>
-        <w:fldChar w:fldCharType="separate"/>
-      </w:r>
-      <w:r>
-        <w:rPr>
-          <w:noProof/>
-        </w:rPr>
-        <w:t>1</w:t>
-      </w:r>
-      <w:r>
-        <w:rPr>
-          <w:noProof/>
-        </w:rPr>
-        <w:fldChar w:fldCharType="end"/>
-      </w:r>
-      <w:bookmarkEnd w:id="6"/>
+      <w:fldSimple w:instr=" SEQ Figure \* ARABIC ">
+        <w:r>
+          <w:rPr>
+            <w:noProof/>
+          </w:rPr>
+          <w:t>1</w:t>
+        </w:r>
+      </w:fldSimple>
+      <w:bookmarkEnd w:id="7"/>
       <w:r>
         <w:t xml:space="preserve"> Faga'alu and Nu'uuli watersheds showing upper (undisturbed) and lower (human-disturbed) subwatersheds. </w:t>
       </w:r>
-      <w:bookmarkEnd w:id="7"/>
       <w:bookmarkEnd w:id="8"/>
+      <w:bookmarkEnd w:id="9"/>
     </w:p>
     <w:p>
       <w:pPr>
@@ -1446,34 +1560,29 @@
                 <w:szCs w:val="18"/>
               </w:rPr>
             </w:pPr>
-            <w:bookmarkStart w:id="9" w:name="_Ref388254438"/>
+            <w:bookmarkStart w:id="10" w:name="_Ref388254438"/>
             <w:r>
               <w:t xml:space="preserve">Table </w:t>
             </w:r>
-            <w:r>
-              <w:fldChar w:fldCharType="begin"/>
-            </w:r>
-            <w:r>
-              <w:instrText xml:space="preserve"> SEQ Table \* ARABIC </w:instrText>
-            </w:r>
-            <w:r>
-              <w:fldChar w:fldCharType="separate"/>
-            </w:r>
-            <w:r>
-              <w:rPr>
-                <w:noProof/>
-              </w:rPr>
-              <w:t>1</w:t>
-            </w:r>
-            <w:r>
-              <w:rPr>
-                <w:noProof/>
-              </w:rPr>
-              <w:fldChar w:fldCharType="end"/>
-            </w:r>
-            <w:bookmarkEnd w:id="9"/>
-            <w:r>
-              <w:t xml:space="preserve">. Land use categories in Fag'alu and Nu'uuli watersheds </w:t>
+            <w:fldSimple w:instr=" SEQ Table \* ARABIC ">
+              <w:r>
+                <w:rPr>
+                  <w:noProof/>
+                </w:rPr>
+                <w:t>1</w:t>
+              </w:r>
+            </w:fldSimple>
+            <w:bookmarkEnd w:id="10"/>
+            <w:r>
+              <w:t xml:space="preserve">. Land use categories in </w:t>
+            </w:r>
+            <w:proofErr w:type="spellStart"/>
+            <w:r>
+              <w:t>Fag'alu</w:t>
+            </w:r>
+            <w:proofErr w:type="spellEnd"/>
+            <w:r>
+              <w:t xml:space="preserve"> and Nu'uuli watersheds </w:t>
             </w:r>
             <w:r>
               <w:fldChar w:fldCharType="begin" w:fldLock="1"/>
@@ -2750,6 +2859,7 @@
                 <w:szCs w:val="18"/>
               </w:rPr>
             </w:pPr>
+            <w:proofErr w:type="spellStart"/>
             <w:r>
               <w:rPr>
                 <w:rFonts w:asciiTheme="minorHAnsi" w:hAnsiTheme="minorHAnsi"/>
@@ -2757,7 +2867,18 @@
                 <w:sz w:val="18"/>
                 <w:szCs w:val="18"/>
               </w:rPr>
-              <w:t>Fag’alu total</w:t>
+              <w:lastRenderedPageBreak/>
+              <w:t>Fag’alu</w:t>
+            </w:r>
+            <w:proofErr w:type="spellEnd"/>
+            <w:r>
+              <w:rPr>
+                <w:rFonts w:asciiTheme="minorHAnsi" w:hAnsiTheme="minorHAnsi"/>
+                <w:i/>
+                <w:sz w:val="18"/>
+                <w:szCs w:val="18"/>
+              </w:rPr>
+              <w:t xml:space="preserve"> total</w:t>
             </w:r>
           </w:p>
         </w:tc>
@@ -3034,7 +3155,6 @@
         <w:jc w:val="both"/>
       </w:pPr>
       <w:r>
-        <w:lastRenderedPageBreak/>
         <w:t>In Faga’alu there is an open-pit aggregate quarry (~2ha) that accounts for the majority of the 1.1% bare land area in Faga’alu watershed (</w:t>
       </w:r>
       <w:r>
@@ -3224,11 +3344,74 @@
       <w:r>
         <w:t xml:space="preserve">Figure </w:t>
       </w:r>
-      <w:r>
-        <w:fldChar w:fldCharType="begin"/>
-      </w:r>
-      <w:r>
-        <w:instrText xml:space="preserve"> SEQ Figure \* ARABIC </w:instrText>
+      <w:fldSimple w:instr=" SEQ Figure \* ARABIC ">
+        <w:r>
+          <w:rPr>
+            <w:noProof/>
+          </w:rPr>
+          <w:t>2</w:t>
+        </w:r>
+      </w:fldSimple>
+      <w:r>
+        <w:t xml:space="preserve"> Photos of the open-pit aggregate quarry in Faga'alu in 2012 (Top) and 2014 (Bottom). Photo: Messina</w:t>
+      </w:r>
+    </w:p>
+    <w:p>
+      <w:pPr>
+        <w:pStyle w:val="Heading2"/>
+      </w:pPr>
+      <w:r>
+        <w:t>METHODS</w:t>
+      </w:r>
+    </w:p>
+    <w:p>
+      <w:pPr>
+        <w:ind w:firstLine="576"/>
+      </w:pPr>
+      <w:r>
+        <w:t xml:space="preserve">A </w:t>
+      </w:r>
+      <w:r>
+        <w:t>nested-</w:t>
+      </w:r>
+      <w:r>
+        <w:t>watershed approach was used to quantify the contribution of SSY from undisturbed and human-disturbed areas to total sediment loading to Faga’alu Bay</w:t>
+      </w:r>
+      <w:r>
+        <w:t xml:space="preserve"> </w:t>
+      </w:r>
+      <w:r>
+        <w:t>during baseflow, and during storm events of varying magnitude</w:t>
+      </w:r>
+      <w:r>
+        <w:t>.</w:t>
+      </w:r>
+      <w:r>
+        <w:t xml:space="preserve"> </w:t>
+      </w:r>
+      <w:r>
+        <w:t xml:space="preserve">While steep, mountainous streams can discharge </w:t>
+      </w:r>
+      <w:r>
+        <w:t>large</w:t>
+      </w:r>
+      <w:r>
+        <w:t xml:space="preserve"> amount</w:t>
+      </w:r>
+      <w:r>
+        <w:t>s</w:t>
+      </w:r>
+      <w:r>
+        <w:t xml:space="preserve"> of bedload</w:t>
+      </w:r>
+      <w:r>
+        <w:t xml:space="preserve"> </w:t>
+      </w:r>
+      <w:r>
+        <w:fldChar w:fldCharType="begin" w:fldLock="1"/>
+      </w:r>
+      <w:r>
+        <w:instrText>ADDIN CSL_CITATION { "citationItems" : [ { "id" : "ITEM-1", "itemData" : { "ISBN" : "0022-1376", "author" : [ { "dropping-particle" : "", "family" : "Milliman", "given" : "J D", "non-dropping-particle" : "", "parse-names" : false, "suffix" : "" }, { "dropping-particle" : "", "family" : "Syvitski", "given" : "J P M", "non-dropping-particle" : "", "parse-names" : false, "suffix" : "" } ], "container-title" : "The Journal of Geology", "id" : "ITEM-1", "issued" : { "date-parts" : [ [ "1992" ] ] }, "page" : "525-544", "title" : "Geomorphic/tectonic control of sediment discharge to the ocean: the importance of small mountainous rivers", "type" : "article-journal" }, "uris" : [ "http://www.mendeley.com/documents/?uuid=78a2dfc6-cfc3-4dfb-be1b-10eb55240e69" ] } ], "mendeley" : { "previouslyFormattedCitation" : "(Milliman and Syvitski, 1992)" }, "properties" : { "noteIndex" : 0 }, "schema" : "https://github.com/citation-style-language/schema/raw/master/csl-citation.json" }</w:instrText>
       </w:r>
       <w:r>
         <w:fldChar w:fldCharType="separate"/>
@@ -3237,76 +3420,114 @@
         <w:rPr>
           <w:noProof/>
         </w:rPr>
-        <w:t>2</w:t>
-      </w:r>
-      <w:r>
-        <w:rPr>
-          <w:noProof/>
-        </w:rPr>
+        <w:t>(Milliman and Syvitski, 1992)</w:t>
+      </w:r>
+      <w:r>
         <w:fldChar w:fldCharType="end"/>
       </w:r>
       <w:r>
-        <w:t xml:space="preserve"> Photos of the open-pit aggregate quarry in Faga'alu in 2012 (Top) and 2014 (Bottom). Photo: Messina</w:t>
-      </w:r>
-    </w:p>
-    <w:p>
-      <w:pPr>
-        <w:pStyle w:val="NoSpacing"/>
-        <w:spacing w:after="120"/>
-        <w:jc w:val="both"/>
-      </w:pPr>
-      <w:r>
-        <w:t>METHODS</w:t>
-      </w:r>
-    </w:p>
-    <w:p>
-      <w:pPr>
-        <w:ind w:firstLine="576"/>
-      </w:pPr>
-      <w:r>
-        <w:t xml:space="preserve">A </w:t>
-      </w:r>
-      <w:r>
-        <w:t>nested-</w:t>
-      </w:r>
-      <w:r>
-        <w:t>watershed approach was used to quantify the contribution of SSY from undisturbed and human-disturbed areas to total sediment loading to Faga’alu Bay</w:t>
+        <w:t>, this research is focused on sediment size fractions that can be transported in suspension in the marine environment to settle on corals</w:t>
+      </w:r>
+      <w:r>
+        <w:t>,</w:t>
+      </w:r>
+      <w:r>
+        <w:t xml:space="preserve"> and this is generally restricted to silt and clay fractions</w:t>
+      </w:r>
+      <w:r>
+        <w:t xml:space="preserve"> (&lt;16um)</w:t>
       </w:r>
       <w:r>
         <w:t xml:space="preserve"> </w:t>
       </w:r>
       <w:r>
-        <w:t>during baseflow, and during storm events of varying magnitude</w:t>
-      </w:r>
-      <w:r>
-        <w:t>.</w:t>
+        <w:fldChar w:fldCharType="begin" w:fldLock="1"/>
+      </w:r>
+      <w:r>
+        <w:instrText>ADDIN CSL_CITATION { "citationItems" : [ { "id" : "ITEM-1", "itemData" : { "DOI" : "10.1016/S0022-1694(00)00253-5", "ISSN" : "00221694", "abstract" : "A large part of the sediment in lowland rivers is transported as wash load. As wash load is a non-capacity load it often is modelled using empirical relations, such as the rating curve technique. Sediment rating curves in the form of a power function are derived for several locations along the river Rhine and its main tributaries, using different fitting procedures. Inaccuracies in estimated sediment loads are analysed, and spatial differences in the shapes of the fitted rating curves are related to watershed characteristics. Rating curves obtained by least squares regression on logarithmic transformed data underestimate long-term sediment transport rates by 10\u201350%. Better estimates are obtained when nonlinear least squares regression is applied. The steepness of the fitted rating curves decreases along the main channel of the Rhine in a downstream direction. Contrary to what is generally believed this is not related to changes in the sediment transport regime. A better indication of the sediment transport regime is obtained when the slope/intercept pairs of the fitted rating curves are plotted in a graph. All locations that plot on the same line have a common discharge-concentration value and appear to be characterised by a similar sediment transport regime. At locations of which the slope/intercept pairs plot on higher lines, a larger part of the annual sediment load is transported during high discharge. ?", "author" : [ { "dropping-particle" : "", "family" : "Asselman", "given" : "N.E.M.", "non-dropping-particle" : "", "parse-names" : false, "suffix" : "" } ], "container-title" : "Journal of Hydrology", "id" : "ITEM-1", "issue" : "3-4", "issued" : { "date-parts" : [ [ "2000", "7" ] ] }, "page" : "228-248", "title" : "Fitting and interpretation of sediment rating curves", "type" : "article-journal", "volume" : "234" }, "uris" : [ "http://www.mendeley.com/documents/?uuid=62a6b660-3d41-46a7-b53f-5f84582d6aa4" ] } ], "mendeley" : { "previouslyFormattedCitation" : "(Asselman, 2000)" }, "properties" : { "noteIndex" : 0 }, "schema" : "https://github.com/citation-style-language/schema/raw/master/csl-citation.json" }</w:instrText>
+      </w:r>
+      <w:r>
+        <w:fldChar w:fldCharType="separate"/>
+      </w:r>
+      <w:r>
+        <w:rPr>
+          <w:noProof/>
+        </w:rPr>
+        <w:t>(Asselman, 2000)</w:t>
+      </w:r>
+      <w:r>
+        <w:fldChar w:fldCharType="end"/>
+      </w:r>
+      <w:r>
+        <w:t xml:space="preserve">. </w:t>
+      </w:r>
+    </w:p>
+    <w:p>
+      <w:pPr>
+        <w:pStyle w:val="Heading3"/>
+      </w:pPr>
+      <w:bookmarkStart w:id="11" w:name="_Toc389207902"/>
+      <w:r>
+        <w:t>Predicting event</w:t>
+      </w:r>
+      <w:r>
+        <w:t xml:space="preserve"> suspended sediment yield</w:t>
+      </w:r>
+      <w:bookmarkEnd w:id="11"/>
+      <w:r>
+        <w:t xml:space="preserve"> (SSY</w:t>
+      </w:r>
+      <w:r>
+        <w:rPr>
+          <w:vertAlign w:val="subscript"/>
+        </w:rPr>
+        <w:t>EV</w:t>
+      </w:r>
+      <w:r>
+        <w:t>)</w:t>
+      </w:r>
+    </w:p>
+    <w:p>
+      <w:pPr>
+        <w:ind w:firstLine="720"/>
+      </w:pPr>
+      <w:bookmarkStart w:id="12" w:name="_Ref386110623"/>
+      <w:r>
+        <w:t>SSY generated by individual storm events (SSY</w:t>
+      </w:r>
+      <w:r>
+        <w:rPr>
+          <w:vertAlign w:val="subscript"/>
+        </w:rPr>
+        <w:t>EV</w:t>
+      </w:r>
+      <w:r>
+        <w:t xml:space="preserve">) can be used to compare the responses of different watersheds (Basher et al., 2011; Duvert et al., 2012; Fahey et al., 2003; Hicks, 1990), assess the </w:t>
+      </w:r>
+      <w:r>
+        <w:lastRenderedPageBreak/>
+        <w:t>contribution of individual subwatersheds to total SSY (Zimmermann et al., 2012), and determine changes in SSY from the same watershed over time (Bonta, 2000). SSY</w:t>
+      </w:r>
+      <w:r>
+        <w:rPr>
+          <w:vertAlign w:val="subscript"/>
+        </w:rPr>
+        <w:t>EV</w:t>
+      </w:r>
+      <w:r>
+        <w:t xml:space="preserve"> is calculated</w:t>
       </w:r>
       <w:r>
         <w:t xml:space="preserve"> </w:t>
       </w:r>
       <w:r>
-        <w:t xml:space="preserve">While steep, mountainous streams can discharge </w:t>
-      </w:r>
-      <w:r>
-        <w:t>large</w:t>
-      </w:r>
-      <w:r>
-        <w:t xml:space="preserve"> amount</w:t>
-      </w:r>
-      <w:r>
-        <w:t>s</w:t>
-      </w:r>
-      <w:r>
-        <w:t xml:space="preserve"> of bedload</w:t>
-      </w:r>
-      <w:r>
-        <w:t xml:space="preserve"> </w:t>
+        <w:t xml:space="preserve">by integrating continuous suspended sediment load from measured or modeled discharge (Q) and suspended sediment concentration (SSC) </w:t>
       </w:r>
       <w:r>
         <w:fldChar w:fldCharType="begin" w:fldLock="1"/>
       </w:r>
       <w:r>
-        <w:instrText>ADDIN CSL_CITATION { "citationItems" : [ { "id" : "ITEM-1", "itemData" : { "ISBN" : "0022-1376", "author" : [ { "dropping-particle" : "", "family" : "Milliman", "given" : "J D", "non-dropping-particle" : "", "parse-names" : false, "suffix" : "" }, { "dropping-particle" : "", "family" : "Syvitski", "given" : "J P M", "non-dropping-particle" : "", "parse-names" : false, "suffix" : "" } ], "container-title" : "The Journal of Geology", "id" : "ITEM-1", "issued" : { "date-parts" : [ [ "1992" ] ] }, "page" : "525-544", "title" : "Geomorphic/tectonic control of sediment discharge to the ocean: the importance of small mountainous rivers", "type" : "article-journal" }, "uris" : [ "http://www.mendeley.com/documents/?uuid=78a2dfc6-cfc3-4dfb-be1b-10eb55240e69" ] } ], "mendeley" : { "previouslyFormattedCitation" : "(Milliman and Syvitski, 1992)" }, "properties" : { "noteIndex" : 0 }, "schema" : "https://github.com/citation-style-language/schema/raw/master/csl-citation.json" }</w:instrText>
+        <w:instrText>ADDIN CSL_CITATION { "citationItems" : [ { "id" : "ITEM-1", "itemData" : { "DOI" : "10.1016/j.jhydrol.2012.05.048", "ISSN" : "00221694", "author" : [ { "dropping-particle" : "", "family" : "Duvert", "given" : "C.", "non-dropping-particle" : "", "parse-names" : false, "suffix" : "" }, { "dropping-particle" : "", "family" : "Nord", "given" : "G.", "non-dropping-particle" : "", "parse-names" : false, "suffix" : "" }, { "dropping-particle" : "", "family" : "Gratiot", "given" : "N.", "non-dropping-particle" : "", "parse-names" : false, "suffix" : "" }, { "dropping-particle" : "", "family" : "Navratil", "given" : "O.", "non-dropping-particle" : "", "parse-names" : false, "suffix" : "" }, { "dropping-particle" : "", "family" : "Nadal-Romero", "given" : "E.", "non-dropping-particle" : "", "parse-names" : false, "suffix" : "" }, { "dropping-particle" : "", "family" : "Mathys", "given" : "N.", "non-dropping-particle" : "", "parse-names" : false, "suffix" : "" }, { "dropping-particle" : "", "family" : "N\u00e9mery", "given" : "J.", "non-dropping-particle" : "", "parse-names" : false, "suffix" : "" }, { "dropping-particle" : "", "family" : "Reg\u00fc\u00e9s", "given" : "D.", "non-dropping-particle" : "", "parse-names" : false, "suffix" : "" }, { "dropping-particle" : "", "family" : "Garc\u00eda-Ruiz", "given" : "J.M.", "non-dropping-particle" : "", "parse-names" : false, "suffix" : "" }, { "dropping-particle" : "", "family" : "Gallart", "given" : "F.", "non-dropping-particle" : "", "parse-names" : false, "suffix" : "" }, { "dropping-particle" : "", "family" : "Esteves", "given" : "M.", "non-dropping-particle" : "", "parse-names" : false, "suffix" : "" } ], "container-title" : "Journal of Hydrology", "id" : "ITEM-1", "issued" : { "date-parts" : [ [ "2012", "8" ] ] }, "note" : "1. Compile data on SSY events from 8 catchments\n2. Do regressions on several statistical correlations using a few different correlation methods\n3. Check correlations with several determination coefficients (like R2, Spearman's)\n4. Look at global dispersion around correlation model lines: inter site variability explain differences in alpha (intercepts); slopes mostly the same\n5. Look at dispersion around site-specific correlation model lines: \nseasonality?(yes, but no overall pattern)\n increase in Q rising limb?(yes)\nhigher antecedent Q?(yes)\n6. Compare to SSY-Qmax relationships elsewhere\n\n        \nAsselman 2000 has a great discussion of the meaning of the a and b parameters", "page" : "42-55", "publisher" : "Elsevier B.V.", "title" : "Towards prediction of suspended sediment yield from peak discharge in small erodible mountainous catchments (0.45\u201322km2) of France, Mexico and Spain", "type" : "article-journal", "volume" : "454-455" }, "uris" : [ "http://www.mendeley.com/documents/?uuid=36ed3793-ebb2-4c28-811d-abf60418259a" ] } ], "mendeley" : { "previouslyFormattedCitation" : "(Duvert et al., 2012)" }, "properties" : { "noteIndex" : 0 }, "schema" : "https://github.com/citation-style-language/schema/raw/master/csl-citation.json" }</w:instrText>
       </w:r>
       <w:r>
         <w:fldChar w:fldCharType="separate"/>
@@ -3315,128 +3536,15 @@
         <w:rPr>
           <w:noProof/>
         </w:rPr>
-        <w:t>(Milliman and Syvitski, 1992)</w:t>
+        <w:t>(Duvert et al., 2012)</w:t>
       </w:r>
       <w:r>
         <w:fldChar w:fldCharType="end"/>
       </w:r>
       <w:r>
-        <w:t>, this research is focused on sediment size fractions that can be transported in suspension in the marine environment to settle on corals</w:t>
-      </w:r>
-      <w:r>
-        <w:t>,</w:t>
-      </w:r>
-      <w:r>
-        <w:t xml:space="preserve"> and this is generally restricted to silt and clay fractions</w:t>
-      </w:r>
-      <w:r>
-        <w:t xml:space="preserve"> (&lt;16um)</w:t>
-      </w:r>
-      <w:r>
-        <w:t xml:space="preserve"> </w:t>
-      </w:r>
-      <w:r>
-        <w:fldChar w:fldCharType="begin" w:fldLock="1"/>
-      </w:r>
-      <w:r>
-        <w:instrText>ADDIN CSL_CITATION { "citationItems" : [ { "id" : "ITEM-1", "itemData" : { "DOI" : "10.1016/S0022-1694(00)00253-5", "ISSN" : "00221694", "abstract" : "A large part of the sediment in lowland rivers is transported as wash load. As wash load is a non-capacity load it often is modelled using empirical relations, such as the rating curve technique. Sediment rating curves in the form of a power function are derived for several locations along the river Rhine and its main tributaries, using different fitting procedures. Inaccuracies in estimated sediment loads are analysed, and spatial differences in the shapes of the fitted rating curves are related to watershed characteristics. Rating curves obtained by least squares regression on logarithmic transformed data underestimate long-term sediment transport rates by 10\u201350%. Better estimates are obtained when nonlinear least squares regression is applied. The steepness of the fitted rating curves decreases along the main channel of the Rhine in a downstream direction. Contrary to what is generally believed this is not related to changes in the sediment transport regime. A better indication of the sediment transport regime is obtained when the slope/intercept pairs of the fitted rating curves are plotted in a graph. All locations that plot on the same line have a common discharge-concentration value and appear to be characterised by a similar sediment transport regime. At locations of which the slope/intercept pairs plot on higher lines, a larger part of the annual sediment load is transported during high discharge. ?", "author" : [ { "dropping-particle" : "", "family" : "Asselman", "given" : "N.E.M.", "non-dropping-particle" : "", "parse-names" : false, "suffix" : "" } ], "container-title" : "Journal of Hydrology", "id" : "ITEM-1", "issue" : "3-4", "issued" : { "date-parts" : [ [ "2000", "7" ] ] }, "page" : "228-248", "title" : "Fitting and interpretation of sediment rating curves", "type" : "article-journal", "volume" : "234" }, "uris" : [ "http://www.mendeley.com/documents/?uuid=62a6b660-3d41-46a7-b53f-5f84582d6aa4" ] } ], "mendeley" : { "previouslyFormattedCitation" : "(Asselman, 2000)" }, "properties" : { "noteIndex" : 0 }, "schema" : "https://github.com/citation-style-language/schema/raw/master/csl-citation.json" }</w:instrText>
-      </w:r>
-      <w:r>
-        <w:fldChar w:fldCharType="separate"/>
-      </w:r>
-      <w:r>
-        <w:rPr>
-          <w:noProof/>
-        </w:rPr>
-        <w:t>(Asselman, 2000)</w:t>
-      </w:r>
-      <w:r>
-        <w:fldChar w:fldCharType="end"/>
-      </w:r>
-      <w:r>
-        <w:t xml:space="preserve">. </w:t>
-      </w:r>
-    </w:p>
-    <w:p>
-      <w:bookmarkStart w:id="10" w:name="_Toc389207902"/>
-      <w:r>
-        <w:t>Predicting event</w:t>
-      </w:r>
-      <w:r>
-        <w:t xml:space="preserve"> suspended sediment yield</w:t>
-      </w:r>
-      <w:bookmarkEnd w:id="10"/>
-      <w:r>
-        <w:t xml:space="preserve"> (SSY</w:t>
-      </w:r>
-      <w:r>
-        <w:rPr>
-          <w:vertAlign w:val="subscript"/>
-        </w:rPr>
-        <w:t>EV</w:t>
-      </w:r>
-      <w:r>
-        <w:t>)</w:t>
-      </w:r>
-    </w:p>
-    <w:p>
-      <w:pPr>
-        <w:ind w:firstLine="720"/>
-      </w:pPr>
-      <w:bookmarkStart w:id="11" w:name="_Ref386110623"/>
-      <w:r>
-        <w:t>SSY generated by individual storm events (SSY</w:t>
-      </w:r>
-      <w:r>
-        <w:rPr>
-          <w:vertAlign w:val="subscript"/>
-        </w:rPr>
-        <w:t>EV</w:t>
-      </w:r>
-      <w:r>
-        <w:t>) can be used to compare the responses of different watersheds (Basher et al., 2011; Duvert et al., 2012; Fahey et al., 2003; Hicks, 1990), assess the contribution of individual subwatersheds to total SSY (Zimmermann et al., 2012), and determine changes in SSY from the same watershed over time (Bonta, 2000). SSY</w:t>
-      </w:r>
-      <w:r>
-        <w:rPr>
-          <w:vertAlign w:val="subscript"/>
-        </w:rPr>
-        <w:t>EV</w:t>
-      </w:r>
-      <w:r>
-        <w:t xml:space="preserve"> is calculated</w:t>
-      </w:r>
-      <w:r>
-        <w:t xml:space="preserve"> </w:t>
-      </w:r>
-      <w:r>
-        <w:t xml:space="preserve">by integrating </w:t>
-      </w:r>
-      <w:r>
-        <w:lastRenderedPageBreak/>
-        <w:t xml:space="preserve">continuous suspended sediment load from measured or modeled discharge (Q) and suspended sediment concentration (SSC) </w:t>
-      </w:r>
-      <w:r>
-        <w:fldChar w:fldCharType="begin" w:fldLock="1"/>
-      </w:r>
-      <w:r>
-        <w:instrText>ADDIN CSL_CITATION { "citationItems" : [ { "id" : "ITEM-1", "itemData" : { "DOI" : "10.1016/j.jhydrol.2012.05.048", "ISSN" : "00221694", "author" : [ { "dropping-particle" : "", "family" : "Duvert", "given" : "C.", "non-dropping-particle" : "", "parse-names" : false, "suffix" : "" }, { "dropping-particle" : "", "family" : "Nord", "given" : "G.", "non-dropping-particle" : "", "parse-names" : false, "suffix" : "" }, { "dropping-particle" : "", "family" : "Gratiot", "given" : "N.", "non-dropping-particle" : "", "parse-names" : false, "suffix" : "" }, { "dropping-particle" : "", "family" : "Navratil", "given" : "O.", "non-dropping-particle" : "", "parse-names" : false, "suffix" : "" }, { "dropping-particle" : "", "family" : "Nadal-Romero", "given" : "E.", "non-dropping-particle" : "", "parse-names" : false, "suffix" : "" }, { "dropping-particle" : "", "family" : "Mathys", "given" : "N.", "non-dropping-particle" : "", "parse-names" : false, "suffix" : "" }, { "dropping-particle" : "", "family" : "N\u00e9mery", "given" : "J.", "non-dropping-particle" : "", "parse-names" : false, "suffix" : "" }, { "dropping-particle" : "", "family" : "Reg\u00fc\u00e9s", "given" : "D.", "non-dropping-particle" : "", "parse-names" : false, "suffix" : "" }, { "dropping-particle" : "", "family" : "Garc\u00eda-Ruiz", "given" : "J.M.", "non-dropping-particle" : "", "parse-names" : false, "suffix" : "" }, { "dropping-particle" : "", "family" : "Gallart", "given" : "F.", "non-dropping-particle" : "", "parse-names" : false, "suffix" : "" }, { "dropping-particle" : "", "family" : "Esteves", "given" : "M.", "non-dropping-particle" : "", "parse-names" : false, "suffix" : "" } ], "container-title" : "Journal of Hydrology", "id" : "ITEM-1", "issued" : { "date-parts" : [ [ "2012", "8" ] ] }, "note" : "1. Compile data on SSY events from 8 catchments\n2. Do regressions on several statistical correlations using a few different correlation methods\n3. Check correlations with several determination coefficients (like R2, Spearman's)\n4. Look at global dispersion around correlation model lines: inter site variability explain differences in alpha (intercepts); slopes mostly the same\n5. Look at dispersion around site-specific correlation model lines: \nseasonality?(yes, but no overall pattern)\n increase in Q rising limb?(yes)\nhigher antecedent Q?(yes)\n6. Compare to SSY-Qmax relationships elsewhere\n\n        \nAsselman 2000 has a great discussion of the meaning of the a and b parameters", "page" : "42-55", "publisher" : "Elsevier B.V.", "title" : "Towards prediction of suspended sediment yield from peak discharge in small erodible mountainous catchments (0.45\u201322km2) of France, Mexico and Spain", "type" : "article-journal", "volume" : "454-455" }, "uris" : [ "http://www.mendeley.com/documents/?uuid=36ed3793-ebb2-4c28-811d-abf60418259a" ] } ], "mendeley" : { "previouslyFormattedCitation" : "(Duvert et al., 2012)" }, "properties" : { "noteIndex" : 0 }, "schema" : "https://github.com/citation-style-language/schema/raw/master/csl-citation.json" }</w:instrText>
-      </w:r>
-      <w:r>
-        <w:fldChar w:fldCharType="separate"/>
-      </w:r>
-      <w:r>
-        <w:rPr>
-          <w:noProof/>
-        </w:rPr>
-        <w:t>(Duvert et al., 2012)</w:t>
-      </w:r>
-      <w:r>
-        <w:fldChar w:fldCharType="end"/>
-      </w:r>
-      <w:r>
         <w:t>:</w:t>
       </w:r>
-      <w:bookmarkEnd w:id="11"/>
+      <w:bookmarkEnd w:id="12"/>
     </w:p>
     <w:tbl>
       <w:tblPr>
@@ -3585,8 +3693,13 @@
             </w:tcBorders>
           </w:tcPr>
           <w:p>
-            <w:r>
-              <w:t xml:space="preserve">where </w:t>
+            <w:proofErr w:type="gramStart"/>
+            <w:r>
+              <w:t>where</w:t>
+            </w:r>
+            <w:proofErr w:type="gramEnd"/>
+            <w:r>
+              <w:t xml:space="preserve"> </w:t>
             </w:r>
             <w:r>
               <w:rPr>
@@ -3674,7 +3787,15 @@
         <w:t xml:space="preserve">tested in this research: </w:t>
       </w:r>
       <w:r>
-        <w:t xml:space="preserve">total event precipitation (Psum), EI30 rainfall erosivity (EI30) </w:t>
+        <w:t>total event precipitation (</w:t>
+      </w:r>
+      <w:proofErr w:type="spellStart"/>
+      <w:r>
+        <w:t>Psum</w:t>
+      </w:r>
+      <w:proofErr w:type="spellEnd"/>
+      <w:r>
+        <w:t xml:space="preserve">), EI30 rainfall erosivity (EI30) </w:t>
       </w:r>
       <w:r>
         <w:fldChar w:fldCharType="begin" w:fldLock="1"/>
@@ -3695,7 +3816,15 @@
         <w:fldChar w:fldCharType="end"/>
       </w:r>
       <w:r>
-        <w:t xml:space="preserve">, total event discharge (Qsum), and peak event discharge (Qmax) </w:t>
+        <w:t>, total event discharge (</w:t>
+      </w:r>
+      <w:proofErr w:type="spellStart"/>
+      <w:r>
+        <w:t>Qsum</w:t>
+      </w:r>
+      <w:proofErr w:type="spellEnd"/>
+      <w:r>
+        <w:t xml:space="preserve">), and peak event discharge (Qmax) </w:t>
       </w:r>
       <w:r>
         <w:fldChar w:fldCharType="begin" w:fldLock="1"/>
@@ -3978,6 +4107,9 @@
       </w:tr>
     </w:tbl>
     <w:p>
+      <w:pPr>
+        <w:pStyle w:val="Heading3"/>
+      </w:pPr>
       <w:r>
         <w:t>Disturbance Ratio</w:t>
       </w:r>
@@ -4005,7 +4137,11 @@
         <w:t>EV</w:t>
       </w:r>
       <w:r>
-        <w:t xml:space="preserve"> from the total human-disturbed watershed under current conditions (measured at the watershed outlet: VILLAGE and N1) to SSY under pre-disturbance conditions (SSY</w:t>
+        <w:t xml:space="preserve"> from the total human-disturbed watershed under current conditions (measured at the watershed outlet: VILLAGE and N1) to SSY under pre-disturbance conditions (</w:t>
+      </w:r>
+      <w:proofErr w:type="spellStart"/>
+      <w:r>
+        <w:t>SSY</w:t>
       </w:r>
       <w:r>
         <w:rPr>
@@ -4013,6 +4149,7 @@
         </w:rPr>
         <w:t>pre</w:t>
       </w:r>
+      <w:proofErr w:type="spellEnd"/>
       <w:r>
         <w:t>):</w:t>
       </w:r>
@@ -4124,6 +4261,7 @@
       </w:tr>
     </w:tbl>
     <w:p>
+      <w:proofErr w:type="spellStart"/>
       <w:r>
         <w:t>SSY</w:t>
       </w:r>
@@ -4133,6 +4271,7 @@
         </w:rPr>
         <w:t>pre</w:t>
       </w:r>
+      <w:proofErr w:type="spellEnd"/>
       <w:r>
         <w:t xml:space="preserve"> is calculated assuming that the specific SSY from forested parts of the lower watershed is similar to the specific SSY from the upper watershed:</w:t>
       </w:r>
@@ -4350,7 +4489,7 @@
     </w:p>
     <w:p>
       <w:pPr>
-        <w:spacing w:after="120" w:line="240" w:lineRule="auto"/>
+        <w:pStyle w:val="Heading3"/>
       </w:pPr>
       <w:r>
         <w:t>Data Collection</w:t>
@@ -4358,7 +4497,7 @@
     </w:p>
     <w:p>
       <w:pPr>
-        <w:spacing w:after="120" w:line="240" w:lineRule="auto"/>
+        <w:pStyle w:val="Heading4"/>
       </w:pPr>
       <w:r>
         <w:t>Precipitation</w:t>
@@ -4377,7 +4516,15 @@
         <w:t>measur</w:t>
       </w:r>
       <w:r>
-        <w:t>ed with Rainwise RAINEW tippi</w:t>
+        <w:t xml:space="preserve">ed with </w:t>
+      </w:r>
+      <w:proofErr w:type="spellStart"/>
+      <w:r>
+        <w:t>Rainwise</w:t>
+      </w:r>
+      <w:proofErr w:type="spellEnd"/>
+      <w:r>
+        <w:t xml:space="preserve"> RAINEW tippi</w:t>
       </w:r>
       <w:r>
         <w:t>ng-bucket rain gages at 1 min</w:t>
@@ -4385,16 +4532,16 @@
       <w:r>
         <w:t xml:space="preserve"> intervals at </w:t>
       </w:r>
-      <w:commentRangeStart w:id="12"/>
+      <w:commentRangeStart w:id="13"/>
       <w:r>
         <w:t xml:space="preserve">three locations </w:t>
       </w:r>
-      <w:commentRangeEnd w:id="12"/>
+      <w:commentRangeEnd w:id="13"/>
       <w:r>
         <w:rPr>
           <w:rStyle w:val="CommentReference"/>
         </w:rPr>
-        <w:commentReference w:id="12"/>
+        <w:commentReference w:id="13"/>
       </w:r>
       <w:r>
         <w:t>in Faga’alu watershed (</w:t>
@@ -4445,11 +4592,27 @@
         <w:t>tion. Precipitation at 15 min</w:t>
       </w:r>
       <w:r>
-        <w:t xml:space="preserve"> intervals was also measured at the Vantage Pro Weather Station (Wx) and used to fill any data gaps in the precipitation </w:t>
+        <w:t xml:space="preserve"> intervals was </w:t>
       </w:r>
       <w:r>
         <w:lastRenderedPageBreak/>
-        <w:t xml:space="preserve">recorded at RG1.  The event total precipitation (Psum) and EI30 </w:t>
+        <w:t>also measured at the Vantage Pro Weather Station (</w:t>
+      </w:r>
+      <w:proofErr w:type="spellStart"/>
+      <w:r>
+        <w:t>Wx</w:t>
+      </w:r>
+      <w:proofErr w:type="spellEnd"/>
+      <w:r>
+        <w:t>) and used to fill any data gaps in the precipitation recorded at RG1.  The event total precipitation (</w:t>
+      </w:r>
+      <w:proofErr w:type="spellStart"/>
+      <w:r>
+        <w:t>Psum</w:t>
+      </w:r>
+      <w:proofErr w:type="spellEnd"/>
+      <w:r>
+        <w:t xml:space="preserve">) and EI30 </w:t>
       </w:r>
       <w:r>
         <w:t xml:space="preserve">for storm events </w:t>
@@ -4461,12 +4624,20 @@
         <w:t xml:space="preserve"> data from</w:t>
       </w:r>
       <w:r>
-        <w:t xml:space="preserve"> RG1, with data gaps filled by data from Wx.</w:t>
-      </w:r>
-    </w:p>
-    <w:p>
-      <w:pPr>
-        <w:spacing w:after="120" w:line="240" w:lineRule="auto"/>
+        <w:t xml:space="preserve"> RG1, with data gaps filled by data from </w:t>
+      </w:r>
+      <w:proofErr w:type="spellStart"/>
+      <w:r>
+        <w:t>Wx</w:t>
+      </w:r>
+      <w:proofErr w:type="spellEnd"/>
+      <w:r>
+        <w:t>.</w:t>
+      </w:r>
+    </w:p>
+    <w:p>
+      <w:pPr>
+        <w:pStyle w:val="Heading4"/>
       </w:pPr>
       <w:r>
         <w:t>Discharge</w:t>
@@ -4481,7 +4652,7 @@
         <w:rPr>
           <w:rStyle w:val="CommentReference"/>
         </w:rPr>
-        <w:commentReference w:id="13"/>
+        <w:commentReference w:id="14"/>
       </w:r>
       <w:r>
         <w:t>Stream discharge (Q) was derived from 15 min interval stream stage measurements, using a stage-discharge rating curve calibrated to Q</w:t>
@@ -4490,7 +4661,23 @@
         <w:t xml:space="preserve"> measurements made</w:t>
       </w:r>
       <w:r>
-        <w:t xml:space="preserve"> under baseflow and stormflow conditions. Stream stage was measured with non-vented pressure transducers (PT) (Solinst Levelogger or Onset HOBO Water Level Logger) installe</w:t>
+        <w:t xml:space="preserve"> under baseflow and stormflow conditions. Stream stage was measured with non-vented pressure transducers (PT) (</w:t>
+      </w:r>
+      <w:proofErr w:type="spellStart"/>
+      <w:r>
+        <w:t>Solinst</w:t>
+      </w:r>
+      <w:proofErr w:type="spellEnd"/>
+      <w:r>
+        <w:t xml:space="preserve"> </w:t>
+      </w:r>
+      <w:proofErr w:type="spellStart"/>
+      <w:r>
+        <w:t>Levelogger</w:t>
+      </w:r>
+      <w:proofErr w:type="spellEnd"/>
+      <w:r>
+        <w:t xml:space="preserve"> or Onset HOBO Water Level Logger) installe</w:t>
       </w:r>
       <w:r>
         <w:t xml:space="preserve">d at two locations in Faga’alu: FOREST and </w:t>
@@ -4526,7 +4713,23 @@
         <w:t xml:space="preserve"> to calculate stage from PT’s</w:t>
       </w:r>
       <w:r>
-        <w:t xml:space="preserve"> was collected at Wx. Data gaps were filled by barometric data from stations at Pago Pago Harbor (NSTP6), Tafuna International Airport (TAFUNA), and NOAA Cli</w:t>
+        <w:t xml:space="preserve"> was collected at </w:t>
+      </w:r>
+      <w:proofErr w:type="spellStart"/>
+      <w:r>
+        <w:t>Wx</w:t>
+      </w:r>
+      <w:proofErr w:type="spellEnd"/>
+      <w:r>
+        <w:t xml:space="preserve">. Data gaps were filled by barometric data from stations at Pago Pago Harbor (NSTP6), </w:t>
+      </w:r>
+      <w:proofErr w:type="spellStart"/>
+      <w:r>
+        <w:t>Tafuna</w:t>
+      </w:r>
+      <w:proofErr w:type="spellEnd"/>
+      <w:r>
+        <w:t xml:space="preserve"> International Airport (TAFUNA), and NOAA Cli</w:t>
       </w:r>
       <w:r>
         <w:t>mate Observatory at Tula (TULA)</w:t>
@@ -4548,7 +4751,15 @@
         <w:t xml:space="preserve"> (Q)</w:t>
       </w:r>
       <w:r>
-        <w:t xml:space="preserve"> was measured in the field by the area-velocity method (AV) using a Marsh-McBirney flowmeter to measure flow velocity and channel surveys to measure stream cross-section geometry </w:t>
+        <w:t xml:space="preserve"> was measured in the field by the area-velocity method (AV) using a Marsh-</w:t>
+      </w:r>
+      <w:proofErr w:type="spellStart"/>
+      <w:r>
+        <w:t>McBirney</w:t>
+      </w:r>
+      <w:proofErr w:type="spellEnd"/>
+      <w:r>
+        <w:t xml:space="preserve"> flowmeter to measure flow velocity and channel surveys to measure stream cross-section geometry </w:t>
       </w:r>
       <w:r>
         <w:fldChar w:fldCharType="begin" w:fldLock="1"/>
@@ -4700,7 +4911,7 @@
         <w:ind w:firstLine="720"/>
         <w:jc w:val="both"/>
       </w:pPr>
-      <w:commentRangeStart w:id="14"/>
+      <w:commentRangeStart w:id="15"/>
       <w:r>
         <w:t xml:space="preserve">Turbidity </w:t>
       </w:r>
@@ -4720,7 +4931,31 @@
         <w:t xml:space="preserve"> and</w:t>
       </w:r>
       <w:r>
-        <w:t xml:space="preserve"> VILLAGE. Turbidity was measured at VILLAGE using a YSI 600OMS sonde with 6136 Turbidity Probe from February 2012 until it was damaged in May 2012. As a replacement, a CampbellSci OBS500 was then deployed at VILLAGE in March 2013 to March 2014, </w:t>
+        <w:t xml:space="preserve"> VILLAGE. Turbidity was measured at VILLAGE using </w:t>
+      </w:r>
+      <w:proofErr w:type="gramStart"/>
+      <w:r>
+        <w:t>a</w:t>
+      </w:r>
+      <w:proofErr w:type="gramEnd"/>
+      <w:r>
+        <w:t xml:space="preserve"> YSI 600OMS </w:t>
+      </w:r>
+      <w:proofErr w:type="spellStart"/>
+      <w:r>
+        <w:t>sonde</w:t>
+      </w:r>
+      <w:proofErr w:type="spellEnd"/>
+      <w:r>
+        <w:t xml:space="preserve"> with 6136 Turbidity Probe from February 2012 until it was damaged in May 2012. As a replacement, a </w:t>
+      </w:r>
+      <w:proofErr w:type="spellStart"/>
+      <w:r>
+        <w:t>CampbellSci</w:t>
+      </w:r>
+      <w:proofErr w:type="spellEnd"/>
+      <w:r>
+        <w:t xml:space="preserve"> OBS500 was then deployed at VILLAGE in March 2013 to March 2014, </w:t>
       </w:r>
       <w:r>
         <w:t xml:space="preserve">but </w:t>
@@ -4732,7 +4967,15 @@
         <w:t xml:space="preserve"> was recorded</w:t>
       </w:r>
       <w:r>
-        <w:t xml:space="preserve"> from August 2013 –January 2014 due to instrument malfunction. A new CampbellSci OBS500 was installed at VILLAGE from January to August, 2014. Turbidity was measured at FOREST using a Greenspan TS3000 turbidimeter from January 2012 to July 2012 when it was vandalized and destroyed. The YSI turbidimeter </w:t>
+        <w:t xml:space="preserve"> from August 2013 –January 2014 due to instrument malfunction. A new </w:t>
+      </w:r>
+      <w:proofErr w:type="spellStart"/>
+      <w:r>
+        <w:t>CampbellSci</w:t>
+      </w:r>
+      <w:proofErr w:type="spellEnd"/>
+      <w:r>
+        <w:t xml:space="preserve"> OBS500 was installed at VILLAGE from January to August, 2014. Turbidity was measured at FOREST using a Greenspan TS3000 turbidimeter from January 2012 to July 2012 when it was vandalized and destroyed. The YSI turbidimeter </w:t>
       </w:r>
       <w:r>
         <w:t>previously deployed at</w:t>
@@ -4782,12 +5025,12 @@
       <w:r>
         <w:t xml:space="preserve">). </w:t>
       </w:r>
-      <w:commentRangeEnd w:id="14"/>
+      <w:commentRangeEnd w:id="15"/>
       <w:r>
         <w:rPr>
           <w:rStyle w:val="CommentReference"/>
         </w:rPr>
-        <w:commentReference w:id="14"/>
+        <w:commentReference w:id="15"/>
       </w:r>
       <w:r>
         <w:t xml:space="preserve"> </w:t>
@@ -4814,10 +5057,7 @@
         <w:t xml:space="preserve">Stream water samples </w:t>
       </w:r>
       <w:r>
-        <w:t xml:space="preserve">for </w:t>
-      </w:r>
-      <w:r>
-        <w:t xml:space="preserve">SSC </w:t>
+        <w:t xml:space="preserve">for SSC </w:t>
       </w:r>
       <w:r>
         <w:t xml:space="preserve">were collected by dip sampling with 500mL </w:t>
@@ -4835,9 +5075,13 @@
         <w:t xml:space="preserve">. </w:t>
       </w:r>
       <w:r>
-        <w:t xml:space="preserve">Other sites were sampled opportunistically during storm events. </w:t>
-      </w:r>
-      <w:commentRangeStart w:id="15"/>
+        <w:t xml:space="preserve">Other sites were sampled </w:t>
+      </w:r>
+      <w:r>
+        <w:lastRenderedPageBreak/>
+        <w:t xml:space="preserve">opportunistically during storm events. </w:t>
+      </w:r>
+      <w:commentRangeStart w:id="16"/>
       <w:r>
         <w:rPr>
           <w:noProof/>
@@ -4848,14 +5092,7 @@
         <w:rPr>
           <w:noProof/>
         </w:rPr>
-        <w:t xml:space="preserve">610 samples were </w:t>
-      </w:r>
-      <w:r>
-        <w:rPr>
-          <w:noProof/>
-        </w:rPr>
-        <w:lastRenderedPageBreak/>
-        <w:t>collected at 12</w:t>
+        <w:t>610 samples were collected at 12</w:t>
       </w:r>
       <w:r>
         <w:rPr>
@@ -4902,31 +5139,31 @@
         </w:rPr>
         <w:t xml:space="preserve"> </w:t>
       </w:r>
-      <w:commentRangeEnd w:id="15"/>
+      <w:commentRangeEnd w:id="16"/>
       <w:r>
         <w:rPr>
           <w:rStyle w:val="CommentReference"/>
         </w:rPr>
-        <w:commentReference w:id="15"/>
-      </w:r>
-      <w:commentRangeStart w:id="16"/>
+        <w:commentReference w:id="16"/>
+      </w:r>
+      <w:commentRangeStart w:id="17"/>
       <w:r>
         <w:rPr>
           <w:noProof/>
         </w:rPr>
         <w:t xml:space="preserve">Three main sampling locations in Faga’alu are the focus in this analysis: 1) Upstream (FOREST)(n=55), 2) immediately downstream of the Quarry (QUARRY)(n=247), and 3) Downstream (VILLAGE)(n=155). </w:t>
       </w:r>
-      <w:commentRangeEnd w:id="16"/>
+      <w:commentRangeEnd w:id="17"/>
       <w:r>
         <w:rPr>
           <w:rStyle w:val="CommentReference"/>
         </w:rPr>
-        <w:commentReference w:id="16"/>
-      </w:r>
-    </w:p>
-    <w:p>
-      <w:pPr>
-        <w:jc w:val="both"/>
+        <w:commentReference w:id="17"/>
+      </w:r>
+    </w:p>
+    <w:p>
+      <w:pPr>
+        <w:pStyle w:val="Heading3"/>
         <w:rPr>
           <w:noProof/>
         </w:rPr>
@@ -5306,7 +5543,11 @@
           </w:tcPr>
           <w:p>
             <w:r>
-              <w:t>where PE is the cumulative probable error for individual measured values (±%), E</w:t>
+              <w:t xml:space="preserve">where PE is the cumulative probable error for individual measured values (±%), </w:t>
+            </w:r>
+            <w:proofErr w:type="spellStart"/>
+            <w:r>
+              <w:t>E</w:t>
             </w:r>
             <w:r>
               <w:rPr>
@@ -5320,9 +5561,11 @@
               </w:rPr>
               <w:t>meas</w:t>
             </w:r>
+            <w:proofErr w:type="spellEnd"/>
             <w:r>
               <w:t xml:space="preserve"> = uncertainty in Q measurements (±%), </w:t>
             </w:r>
+            <w:proofErr w:type="spellStart"/>
             <w:r>
               <w:t>E</w:t>
             </w:r>
@@ -5338,11 +5581,16 @@
               </w:rPr>
               <w:t>meas</w:t>
             </w:r>
+            <w:proofErr w:type="spellEnd"/>
             <w:r>
               <w:t xml:space="preserve"> </w:t>
             </w:r>
             <w:r>
-              <w:t>= uncertainty in SSC measurements (± %), E</w:t>
+              <w:t xml:space="preserve">= uncertainty in SSC measurements (± %), </w:t>
+            </w:r>
+            <w:proofErr w:type="spellStart"/>
+            <w:r>
+              <w:t>E</w:t>
             </w:r>
             <w:r>
               <w:rPr>
@@ -5356,9 +5604,11 @@
               </w:rPr>
               <w:t>mod</w:t>
             </w:r>
+            <w:proofErr w:type="spellEnd"/>
             <w:r>
               <w:t xml:space="preserve"> = uncertainty in Q modeled by the Stage-Q relationship (RMSE, as ±% of the mean observed Q), </w:t>
             </w:r>
+            <w:proofErr w:type="spellStart"/>
             <w:r>
               <w:t>E</w:t>
             </w:r>
@@ -5374,6 +5624,7 @@
               </w:rPr>
               <w:t>mod</w:t>
             </w:r>
+            <w:proofErr w:type="spellEnd"/>
             <w:r>
               <w:t xml:space="preserve"> </w:t>
             </w:r>
@@ -5508,7 +5759,7 @@
     </w:p>
     <w:p>
       <w:pPr>
-        <w:spacing w:after="120" w:line="240" w:lineRule="auto"/>
+        <w:pStyle w:val="Heading2"/>
       </w:pPr>
       <w:r>
         <w:t>RESULTS</w:t>
@@ -5516,7 +5767,7 @@
     </w:p>
     <w:p>
       <w:pPr>
-        <w:spacing w:after="120" w:line="240" w:lineRule="auto"/>
+        <w:pStyle w:val="Heading3"/>
       </w:pPr>
       <w:r>
         <w:t>Field Data Collection</w:t>
@@ -5524,7 +5775,7 @@
     </w:p>
     <w:p>
       <w:pPr>
-        <w:spacing w:after="120" w:line="240" w:lineRule="auto"/>
+        <w:pStyle w:val="Heading4"/>
       </w:pPr>
       <w:r>
         <w:t>Precipitation</w:t>
@@ -5538,8 +5789,8 @@
       <w:r>
         <w:t xml:space="preserve">Annual precipitation measured at RG1 was 3,350mm and 3,443mm in 2012 and 2013 respectively. </w:t>
       </w:r>
-      <w:commentRangeStart w:id="17"/>
       <w:commentRangeStart w:id="18"/>
+      <w:commentRangeStart w:id="19"/>
       <w:r>
         <w:t xml:space="preserve">These annual rainfall amounts are approximately 73% of long-term </w:t>
       </w:r>
@@ -5549,19 +5800,19 @@
       <w:r>
         <w:t xml:space="preserve"> (PRISM) rainfall data (=4500-4800mm)</w:t>
       </w:r>
-      <w:commentRangeEnd w:id="17"/>
+      <w:commentRangeEnd w:id="18"/>
       <w:r>
         <w:rPr>
           <w:rStyle w:val="CommentReference"/>
         </w:rPr>
-        <w:commentReference w:id="17"/>
-      </w:r>
-      <w:commentRangeEnd w:id="18"/>
+        <w:commentReference w:id="18"/>
+      </w:r>
+      <w:commentRangeEnd w:id="19"/>
       <w:r>
         <w:rPr>
           <w:rStyle w:val="CommentReference"/>
         </w:rPr>
-        <w:commentReference w:id="18"/>
+        <w:commentReference w:id="19"/>
       </w:r>
       <w:r>
         <w:t>(</w:t>
@@ -5609,7 +5860,15 @@
         <w:t xml:space="preserve"> data </w:t>
       </w:r>
       <w:r>
-        <w:t>didn’t show any orographic relationship between RG1 and Wx, or RG1 and RG2, so precipitation was assumed to be homogenous over the watershed for all analyses</w:t>
+        <w:t xml:space="preserve">didn’t show any orographic relationship between RG1 and </w:t>
+      </w:r>
+      <w:proofErr w:type="spellStart"/>
+      <w:r>
+        <w:t>Wx</w:t>
+      </w:r>
+      <w:proofErr w:type="spellEnd"/>
+      <w:r>
+        <w:t>, or RG1 and RG2, so precipitation was assumed to be homogenous over the watershed for all analyses</w:t>
       </w:r>
       <w:r>
         <w:t>.</w:t>
@@ -5692,9 +5951,10 @@
     </w:p>
     <w:p>
       <w:pPr>
-        <w:jc w:val="both"/>
-      </w:pPr>
-      <w:r>
+        <w:pStyle w:val="Heading4"/>
+      </w:pPr>
+      <w:r>
+        <w:lastRenderedPageBreak/>
         <w:t>Discharge</w:t>
       </w:r>
     </w:p>
@@ -5708,14 +5968,13 @@
         <w:rPr>
           <w:rStyle w:val="CommentReference"/>
         </w:rPr>
-        <w:lastRenderedPageBreak/>
-        <w:commentReference w:id="19"/>
+        <w:commentReference w:id="20"/>
       </w:r>
       <w:r>
         <w:rPr>
           <w:rStyle w:val="CommentReference"/>
         </w:rPr>
-        <w:commentReference w:id="20"/>
+        <w:commentReference w:id="21"/>
       </w:r>
       <w:r>
         <w:t>The non</w:t>
@@ -5786,19 +6045,19 @@
       <w:r>
         <w:t>L/</w:t>
       </w:r>
-      <w:commentRangeStart w:id="21"/>
       <w:commentRangeStart w:id="22"/>
+      <w:commentRangeStart w:id="23"/>
       <w:r>
         <w:t>sec</w:t>
       </w:r>
-      <w:commentRangeEnd w:id="21"/>
+      <w:commentRangeEnd w:id="22"/>
       <w:r>
         <w:rPr>
           <w:rStyle w:val="CommentReference"/>
         </w:rPr>
-        <w:commentReference w:id="21"/>
-      </w:r>
-      <w:commentRangeEnd w:id="22"/>
+        <w:commentReference w:id="22"/>
+      </w:r>
+      <w:commentRangeEnd w:id="23"/>
       <w:r>
         <w:t xml:space="preserve">, VILLAGE: max </w:t>
       </w:r>
@@ -5806,7 +6065,7 @@
         <w:rPr>
           <w:rStyle w:val="CommentReference"/>
         </w:rPr>
-        <w:commentReference w:id="22"/>
+        <w:commentReference w:id="23"/>
       </w:r>
       <w:r>
         <w:t xml:space="preserve"> 101</w:t>
@@ -5872,7 +6131,7 @@
     </w:p>
     <w:p>
       <w:pPr>
-        <w:jc w:val="both"/>
+        <w:pStyle w:val="Heading4"/>
       </w:pPr>
       <w:r>
         <w:t>Suspended Sediment Concentration</w:t>
@@ -5886,7 +6145,7 @@
           <w:noProof/>
         </w:rPr>
       </w:pPr>
-      <w:commentRangeStart w:id="23"/>
+      <w:commentRangeStart w:id="24"/>
       <w:r>
         <w:rPr>
           <w:noProof/>
@@ -5959,12 +6218,12 @@
         </w:rPr>
         <w:t xml:space="preserve"> . </w:t>
       </w:r>
-      <w:commentRangeEnd w:id="23"/>
+      <w:commentRangeEnd w:id="24"/>
       <w:r>
         <w:rPr>
           <w:rStyle w:val="CommentReference"/>
         </w:rPr>
-        <w:commentReference w:id="23"/>
+        <w:commentReference w:id="24"/>
       </w:r>
       <w:r>
         <w:rPr>
@@ -6102,19 +6361,19 @@
         </w:rPr>
         <w:t>At FOREST, 33 samples (60%) were taken during stormflow conditions (Q_DAM&gt;54 L/sec), with mean SSC of 44 mg/L. At QUARRY, 127 samples (</w:t>
       </w:r>
-      <w:commentRangeStart w:id="24"/>
+      <w:commentRangeStart w:id="25"/>
       <w:r>
         <w:rPr>
           <w:noProof/>
         </w:rPr>
         <w:t>48%</w:t>
       </w:r>
-      <w:commentRangeEnd w:id="24"/>
+      <w:commentRangeEnd w:id="25"/>
       <w:r>
         <w:rPr>
           <w:rStyle w:val="CommentReference"/>
         </w:rPr>
-        <w:commentReference w:id="24"/>
+        <w:commentReference w:id="25"/>
       </w:r>
       <w:r>
         <w:rPr>
@@ -6122,19 +6381,19 @@
         </w:rPr>
         <w:t xml:space="preserve"> of all samples) were taken during </w:t>
       </w:r>
-      <w:commentRangeStart w:id="25"/>
+      <w:commentRangeStart w:id="26"/>
       <w:r>
         <w:rPr>
           <w:noProof/>
         </w:rPr>
         <w:t xml:space="preserve">stormflow conditions </w:t>
       </w:r>
-      <w:commentRangeEnd w:id="25"/>
+      <w:commentRangeEnd w:id="26"/>
       <w:r>
         <w:rPr>
           <w:rStyle w:val="CommentReference"/>
         </w:rPr>
-        <w:commentReference w:id="25"/>
+        <w:commentReference w:id="26"/>
       </w:r>
       <w:r>
         <w:rPr>
@@ -6218,7 +6477,7 @@
         <w:ind w:firstLine="576"/>
         <w:jc w:val="both"/>
       </w:pPr>
-      <w:commentRangeStart w:id="26"/>
+      <w:commentRangeStart w:id="27"/>
       <w:r>
         <w:t xml:space="preserve">Given the close proximity of the quarry to the stream, SSC downstream of the quarry can be highly influenced by mining activity. Prior to 2013, a common practice for removing fine sediment from crushed aggregate was to rinse it with water pumped from the stream. The fine sediment was discharged directly into the stream, causing high SSC during low discharges. While sheetwash erosion of the quarry during storms causes higher total sediment loading, the instantaneous SSC are lower due to dilution by </w:t>
       </w:r>
@@ -6259,12 +6518,12 @@
       <w:r>
         <w:t>).</w:t>
       </w:r>
-      <w:commentRangeEnd w:id="26"/>
+      <w:commentRangeEnd w:id="27"/>
       <w:r>
         <w:rPr>
           <w:rStyle w:val="CommentReference"/>
         </w:rPr>
-        <w:commentReference w:id="26"/>
+        <w:commentReference w:id="27"/>
       </w:r>
     </w:p>
     <w:p>
@@ -6337,8 +6596,7 @@
     </w:p>
     <w:p>
       <w:pPr>
-        <w:spacing w:after="120" w:line="240" w:lineRule="auto"/>
-        <w:jc w:val="both"/>
+        <w:pStyle w:val="Heading4"/>
       </w:pPr>
       <w:r>
         <w:t>Turbidity</w:t>
@@ -6362,12 +6620,7 @@
         <w:t>ied among sampling sites and sensors</w:t>
       </w:r>
       <w:r>
-        <w:t>. However the T-SSC relationship developed for the YSI turbidimeter at VILLAGE fit all samples collected at FOREST and VILLAGE fairly well (RMSE = 33 mg/L), and was used to model continuous SSC at both sites.</w:t>
-      </w:r>
-      <w:bookmarkStart w:id="27" w:name="_GoBack"/>
-      <w:bookmarkEnd w:id="27"/>
-      <w:r>
-        <w:t xml:space="preserve"> </w:t>
+        <w:t xml:space="preserve">. However the T-SSC relationship developed for the YSI turbidimeter at VILLAGE fit all samples collected at FOREST and VILLAGE fairly well (RMSE = 33 mg/L), and was used to model continuous SSC at both sites. </w:t>
       </w:r>
     </w:p>
     <w:p>
@@ -6423,7 +6676,7 @@
     </w:p>
     <w:p>
       <w:pPr>
-        <w:jc w:val="both"/>
+        <w:pStyle w:val="Heading3"/>
       </w:pPr>
       <w:r>
         <w:t>Storm Events</w:t>
@@ -6477,6 +6730,9 @@
       </w:r>
     </w:p>
     <w:p>
+      <w:pPr>
+        <w:pStyle w:val="Heading3"/>
+      </w:pPr>
       <w:bookmarkStart w:id="28" w:name="_Ref388026711"/>
       <w:r>
         <w:t>Comparing SSY from disturbed and undisturbed subwatersheds</w:t>
@@ -6540,7 +6796,11 @@
         <w:fldChar w:fldCharType="end"/>
       </w:r>
       <w:r>
-        <w:t>). SSY from the LOWER watershed (SSY</w:t>
+        <w:t>). SSY from the LOWER watershed (</w:t>
+      </w:r>
+      <w:proofErr w:type="spellStart"/>
+      <w:r>
+        <w:t>SSY</w:t>
       </w:r>
       <w:r>
         <w:rPr>
@@ -6548,8 +6808,13 @@
         </w:rPr>
         <w:t>Lower</w:t>
       </w:r>
-      <w:r>
-        <w:t>) was calculated by subtracting SSY measured at FOREST from SSY measured at VILLAGE (SSY</w:t>
+      <w:proofErr w:type="spellEnd"/>
+      <w:r>
+        <w:t>) was calculated by subtracting SSY measured at FOREST from SSY measured at VILLAGE (</w:t>
+      </w:r>
+      <w:proofErr w:type="spellStart"/>
+      <w:r>
+        <w:t>SSY</w:t>
       </w:r>
       <w:r>
         <w:rPr>
@@ -6557,6 +6822,7 @@
         </w:rPr>
         <w:t>Lower</w:t>
       </w:r>
+      <w:proofErr w:type="spellEnd"/>
       <w:r>
         <w:t xml:space="preserve"> = SSY</w:t>
       </w:r>
@@ -6594,7 +6860,11 @@
         <w:t>UPPER</w:t>
       </w:r>
       <w:r>
-        <w:t>) accounted for an average of 17% of Total Sediment Loading to the Bay, while sediment yield from the Lower watershed (SSY</w:t>
+        <w:t>) accounted for an average of 17% of Total Sediment Loading to the Bay, while sediment yield from the Lower watershed (</w:t>
+      </w:r>
+      <w:proofErr w:type="spellStart"/>
+      <w:r>
+        <w:t>SSY</w:t>
       </w:r>
       <w:r>
         <w:rPr>
@@ -6602,8 +6872,13 @@
         </w:rPr>
         <w:t>Lower</w:t>
       </w:r>
-      <w:r>
-        <w:t>) accounted for an average of 83% of Total Sediment Loading (SSY</w:t>
+      <w:proofErr w:type="spellEnd"/>
+      <w:r>
+        <w:t>) accounted for an average of 83% of Total Sediment Loading (</w:t>
+      </w:r>
+      <w:proofErr w:type="spellStart"/>
+      <w:r>
+        <w:t>SSY</w:t>
       </w:r>
       <w:r>
         <w:rPr>
@@ -6611,6 +6886,7 @@
         </w:rPr>
         <w:t>Total</w:t>
       </w:r>
+      <w:proofErr w:type="spellEnd"/>
       <w:r>
         <w:t>) (</w:t>
       </w:r>
@@ -6673,7 +6949,7 @@
     </w:p>
     <w:p>
       <w:pPr>
-        <w:jc w:val="both"/>
+        <w:pStyle w:val="Heading3"/>
       </w:pPr>
       <w:r>
         <w:t xml:space="preserve">Disturbance Ratio </w:t>
@@ -6694,6 +6970,9 @@
       </w:pPr>
     </w:p>
     <w:p>
+      <w:pPr>
+        <w:pStyle w:val="Heading3"/>
+      </w:pPr>
       <w:r>
         <w:t>Comparing predictors of SSY</w:t>
       </w:r>
@@ -6737,7 +7016,15 @@
         <w:t xml:space="preserve"> </w:t>
       </w:r>
       <w:r>
-        <w:t xml:space="preserve">coefficients were highest for Qmax for all three watersheds in Faga’alu. Some predictors were highly correlated for a single watershed but not the others, like Qsum for the UPPER watershed. EI was the least correlated with SSY. </w:t>
+        <w:t xml:space="preserve">coefficients were highest for Qmax for all three watersheds in Faga’alu. Some predictors were highly correlated for a single watershed but not the others, like </w:t>
+      </w:r>
+      <w:proofErr w:type="spellStart"/>
+      <w:r>
+        <w:t>Qsum</w:t>
+      </w:r>
+      <w:proofErr w:type="spellEnd"/>
+      <w:r>
+        <w:t xml:space="preserve"> for the UPPER watershed. EI was the least correlated with SSY. </w:t>
       </w:r>
     </w:p>
     <w:p>
@@ -6768,11 +7055,31 @@
         <w:commentReference w:id="31"/>
       </w:r>
       <w:r>
-        <w:t xml:space="preserve">. The exception was significantly higher Spearman’s correlation coefficient for Psum for the TOTAL watershed Spearman’s=0.84 vs. Pearson’s=0.70). Pearson correlation coefficients were highest overall for Psum and </w:t>
-      </w:r>
-      <w:r>
-        <w:lastRenderedPageBreak/>
-        <w:t>Qmax, indicating these were significantly correlated with event SSY. Qsum showed high correlation with SSY for the UPPER watershed but not the LOWER or TOTAL watershed.</w:t>
+        <w:t xml:space="preserve">. The exception was significantly higher Spearman’s correlation coefficient for </w:t>
+      </w:r>
+      <w:proofErr w:type="spellStart"/>
+      <w:r>
+        <w:t>Psum</w:t>
+      </w:r>
+      <w:proofErr w:type="spellEnd"/>
+      <w:r>
+        <w:t xml:space="preserve"> for the TOTAL watershed Spearman’s=0.84 vs. Pearson’s=0.70). Pearson correlation coefficients were highest overall for </w:t>
+      </w:r>
+      <w:proofErr w:type="spellStart"/>
+      <w:r>
+        <w:t>Psum</w:t>
+      </w:r>
+      <w:proofErr w:type="spellEnd"/>
+      <w:r>
+        <w:t xml:space="preserve"> and Qmax, indicating these were significantly correlated with event SSY. </w:t>
+      </w:r>
+      <w:proofErr w:type="spellStart"/>
+      <w:r>
+        <w:t>Qsum</w:t>
+      </w:r>
+      <w:proofErr w:type="spellEnd"/>
+      <w:r>
+        <w:t xml:space="preserve"> showed high correlation with SSY for the UPPER watershed but not the LOWER or TOTAL watershed.</w:t>
       </w:r>
     </w:p>
     <w:p>
@@ -6781,13 +7088,30 @@
         <w:jc w:val="both"/>
       </w:pPr>
       <w:r>
-        <w:t>The Pearson correlation coefficients for the UPPER watershed are slightly higher for discharge-related predictors (especially Qsum)</w:t>
+        <w:lastRenderedPageBreak/>
+        <w:t xml:space="preserve">The Pearson correlation coefficients for the UPPER watershed are slightly higher for discharge-related predictors (especially </w:t>
+      </w:r>
+      <w:proofErr w:type="spellStart"/>
+      <w:r>
+        <w:t>Qsum</w:t>
+      </w:r>
+      <w:proofErr w:type="spellEnd"/>
+      <w:r>
+        <w:t>)</w:t>
       </w:r>
       <w:r>
         <w:t xml:space="preserve"> </w:t>
       </w:r>
       <w:r>
-        <w:t xml:space="preserve">and lower for precipitation-type predictors (Psum and EI30) than for the LOWER watershed. </w:t>
+        <w:t>and lower for precipitation-type predictors (</w:t>
+      </w:r>
+      <w:proofErr w:type="spellStart"/>
+      <w:r>
+        <w:t>Psum</w:t>
+      </w:r>
+      <w:proofErr w:type="spellEnd"/>
+      <w:r>
+        <w:t xml:space="preserve"> and EI30) than for the LOWER watershed. </w:t>
       </w:r>
       <w:commentRangeStart w:id="32"/>
       <w:r>
@@ -6801,10 +7125,21 @@
         <w:commentReference w:id="32"/>
       </w:r>
       <w:r>
-        <w:t xml:space="preserve"> SSY from the LOWER watershed is hypothesized to be mostly generated by surface erosion at the quarry, dirt roads, and agricultural plots, whereas SSY from the UPPER watershed is hypothesized to be mainly from channel processes and mass wasting. Mass wasting can contribute large pulses of sediment during large precipitation events, which can be deposited in lobes on the streambanks and entrained at high discharges during later events. Qmax may be a promising predictor that integrates these processes. </w:t>
-      </w:r>
-    </w:p>
-    <w:p>
+        <w:t xml:space="preserve"> SSY from the LOWER watershed is hypothesized to be mostly generated by surface erosion at the quarry, dirt roads, and agricultural plots, whereas SSY from the UPPER watershed is hypothesized to be mainly from channel processes and mass wasting. Mass wasting can contribute large pulses of sediment during large precipitation events, which can be deposited in lobes on the </w:t>
+      </w:r>
+      <w:proofErr w:type="spellStart"/>
+      <w:r>
+        <w:t>streambanks</w:t>
+      </w:r>
+      <w:proofErr w:type="spellEnd"/>
+      <w:r>
+        <w:t xml:space="preserve"> and entrained at high discharges during later events. Qmax may be a promising predictor that integrates these processes. </w:t>
+      </w:r>
+    </w:p>
+    <w:p>
+      <w:pPr>
+        <w:pStyle w:val="Heading3"/>
+      </w:pPr>
       <w:bookmarkStart w:id="33" w:name="_Ref388024560"/>
       <w:r>
         <w:t>Fitting sediment curves</w:t>
@@ -7007,6 +7342,9 @@
       </w:r>
     </w:p>
     <w:p>
+      <w:pPr>
+        <w:pStyle w:val="Heading3"/>
+      </w:pPr>
       <w:r>
         <w:t>Comparing human impact on SSY from Faga’alu watershed</w:t>
       </w:r>
@@ -7056,36 +7394,33 @@
         <w:t xml:space="preserve"> </w:t>
       </w:r>
       <w:r>
-        <w:t xml:space="preserve">If area-normalized event SSY rating curves converge at higher Qmax values, it indicates a diminishing relative increase from human disturbance for large storms. It was hypothesized that at high discharges, </w:t>
-      </w:r>
+        <w:t xml:space="preserve">If area-normalized event SSY rating curves converge at higher Qmax values, it indicates a diminishing relative increase from human disturbance for large storms. It was hypothesized that at high discharges, SSY from the Upper watershed may become the dominant source of total sediment loading to Faga’alu Bay. While this was demonstrated in one storm it doesn’t appear to be the trend according to the SSY-Qmax relationship or the sediment budget approach (see section </w:t>
+      </w:r>
+      <w:r>
+        <w:fldChar w:fldCharType="begin"/>
+      </w:r>
+      <w:r>
+        <w:instrText xml:space="preserve"> REF _Ref388026711 \r \h  \* MERGEFORMAT </w:instrText>
+      </w:r>
+      <w:r>
+        <w:fldChar w:fldCharType="separate"/>
+      </w:r>
+      <w:r>
+        <w:t>3.3</w:t>
+      </w:r>
+      <w:r>
+        <w:fldChar w:fldCharType="end"/>
+      </w:r>
+      <w:r>
+        <w:t xml:space="preserve">).  </w:t>
+      </w:r>
+    </w:p>
+    <w:p>
+      <w:pPr>
+        <w:jc w:val="both"/>
+      </w:pPr>
       <w:r>
         <w:lastRenderedPageBreak/>
-        <w:t xml:space="preserve">SSY from the Upper watershed may become the dominant source of total sediment loading to Faga’alu Bay. While this was demonstrated in one storm it doesn’t appear to be the trend according to the SSY-Qmax relationship or the sediment budget approach (see section </w:t>
-      </w:r>
-      <w:r>
-        <w:fldChar w:fldCharType="begin"/>
-      </w:r>
-      <w:r>
-        <w:instrText xml:space="preserve"> REF _Ref388026711 \r \h  \* MERGEFORMAT </w:instrText>
-      </w:r>
-      <w:r>
-        <w:fldChar w:fldCharType="separate"/>
-      </w:r>
-      <w:r>
-        <w:t>3.3</w:t>
-      </w:r>
-      <w:r>
-        <w:fldChar w:fldCharType="end"/>
-      </w:r>
-      <w:r>
-        <w:t xml:space="preserve">).  </w:t>
-      </w:r>
-    </w:p>
-    <w:p>
-      <w:pPr>
-        <w:jc w:val="both"/>
-      </w:pPr>
-      <w:r>
         <w:t xml:space="preserve">The area-normalized SSY-Qmax models for the UPPER and TOTAL watersheds in Faga’alu were compared to the SSY-Qmax models from eight small, mountainous catchments in Spain, France and Mexico </w:t>
       </w:r>
       <w:r>
@@ -7198,7 +7533,23 @@
       </w:pPr>
       <w:commentRangeStart w:id="36"/>
       <w:r>
-        <w:t xml:space="preserve">Several researchers have attempted to explain the difference in α (intercept) and β (slope) coefficients according to watershed characteristics. A sediment rating curve (Q-SSC) is considered a ‘black box’ model, and the α and β coefficients have no physical meaning. However, some physical interpretation has been ascribed to them, with the α coefficient representing an erosion severity index, and the β coefficient representing the erosive power of the river. High α values suggest high availability of easily eroded sediment sources in the watershed, and high β values suggest that a small change in stream discharge leads to a large increase in sediment load due to the erosive power of the river or the extent that new sediment sources become available as discharge increases </w:t>
+        <w:t xml:space="preserve">Several researchers have attempted to explain the difference in α (intercept) and β (slope) coefficients according to watershed characteristics. A sediment rating curve (Q-SSC) is considered a ‘black box’ model, and </w:t>
+      </w:r>
+      <w:proofErr w:type="gramStart"/>
+      <w:r>
+        <w:t>the α</w:t>
+      </w:r>
+      <w:proofErr w:type="gramEnd"/>
+      <w:r>
+        <w:t xml:space="preserve"> and β coefficients have no physical meaning. However, some physical interpretation has been ascribed to them, with </w:t>
+      </w:r>
+      <w:proofErr w:type="gramStart"/>
+      <w:r>
+        <w:t>the α</w:t>
+      </w:r>
+      <w:proofErr w:type="gramEnd"/>
+      <w:r>
+        <w:t xml:space="preserve"> coefficient representing an erosion severity index, and the β coefficient representing the erosive power of the river. High α values suggest high availability of easily eroded sediment sources in the watershed, and high β values suggest that a small change in stream discharge leads to a large increase in sediment load due to the erosive power of the river or the extent that new sediment sources become available as discharge increases </w:t>
       </w:r>
       <w:r>
         <w:rPr>
@@ -7325,7 +7676,15 @@
         <w:t>β</w:t>
       </w:r>
       <w:r>
-        <w:t xml:space="preserve"> exponent was a function of rainfall intensity on hillslopes.</w:t>
+        <w:t xml:space="preserve"> exponent was a function of rainfall intensity on </w:t>
+      </w:r>
+      <w:proofErr w:type="spellStart"/>
+      <w:r>
+        <w:t>hillslopes</w:t>
+      </w:r>
+      <w:proofErr w:type="spellEnd"/>
+      <w:r>
+        <w:t>.</w:t>
       </w:r>
       <w:r>
         <w:t xml:space="preserve"> </w:t>
@@ -7355,7 +7714,15 @@
         <w:fldChar w:fldCharType="end"/>
       </w:r>
       <w:r>
-        <w:t xml:space="preserve"> hypothesized that variability in α (the intercept) was a function of sediment availability and erodibility in watersheds, but </w:t>
+        <w:t xml:space="preserve"> hypothesized that variability in α (the intercept) was a function of sediment availability and </w:t>
+      </w:r>
+      <w:proofErr w:type="spellStart"/>
+      <w:r>
+        <w:t>erodibility</w:t>
+      </w:r>
+      <w:proofErr w:type="spellEnd"/>
+      <w:r>
+        <w:t xml:space="preserve"> in watersheds, but </w:t>
       </w:r>
       <w:r>
         <w:fldChar w:fldCharType="begin" w:fldLock="1"/>
@@ -7396,17 +7763,17 @@
     </w:p>
     <w:p>
       <w:pPr>
+        <w:pStyle w:val="Heading2"/>
+      </w:pPr>
+      <w:r>
+        <w:t>DISCUSSION</w:t>
+      </w:r>
+    </w:p>
+    <w:p>
+      <w:pPr>
         <w:jc w:val="both"/>
       </w:pPr>
       <w:r>
-        <w:t>DISCUSSION</w:t>
-      </w:r>
-    </w:p>
-    <w:p>
-      <w:pPr>
-        <w:jc w:val="both"/>
-      </w:pPr>
-      <w:r>
         <w:t xml:space="preserve">EI30 is poorly correlated with SSY due to the effect of previous events </w:t>
       </w:r>
       <w:r>
@@ -7430,7 +7797,7 @@
     </w:p>
     <w:p>
       <w:pPr>
-        <w:jc w:val="both"/>
+        <w:pStyle w:val="Heading2"/>
       </w:pPr>
       <w:r>
         <w:t>CONCLUSION</w:t>
@@ -7489,7 +7856,7 @@
 
 <file path=word/comments.xml><?xml version="1.0" encoding="utf-8"?>
 <w:comments xmlns:wpc="http://schemas.microsoft.com/office/word/2010/wordprocessingCanvas" xmlns:mc="http://schemas.openxmlformats.org/markup-compatibility/2006" xmlns:o="urn:schemas-microsoft-com:office:office" xmlns:r="http://schemas.openxmlformats.org/officeDocument/2006/relationships" xmlns:m="http://schemas.openxmlformats.org/officeDocument/2006/math" xmlns:v="urn:schemas-microsoft-com:vml" xmlns:wp14="http://schemas.microsoft.com/office/word/2010/wordprocessingDrawing" xmlns:wp="http://schemas.openxmlformats.org/drawingml/2006/wordprocessingDrawing" xmlns:w10="urn:schemas-microsoft-com:office:word" xmlns:w="http://schemas.openxmlformats.org/wordprocessingml/2006/main" xmlns:w14="http://schemas.microsoft.com/office/word/2010/wordml" xmlns:w15="http://schemas.microsoft.com/office/word/2012/wordml" xmlns:wpg="http://schemas.microsoft.com/office/word/2010/wordprocessingGroup" xmlns:wpi="http://schemas.microsoft.com/office/word/2010/wordprocessingInk" xmlns:wne="http://schemas.microsoft.com/office/word/2006/wordml" xmlns:wps="http://schemas.microsoft.com/office/word/2010/wordprocessingShape" mc:Ignorable="w14 w15 wp14">
-  <w:comment w:id="1" w:author="Geography" w:date="2013-12-07T03:42:00Z" w:initials="G">
+  <w:comment w:id="2" w:author="Geography" w:date="2013-12-07T03:42:00Z" w:initials="G">
     <w:p>
       <w:pPr>
         <w:pStyle w:val="CommentText"/>
@@ -7505,7 +7872,7 @@
       </w:r>
     </w:p>
   </w:comment>
-  <w:comment w:id="0" w:author="Alex Messina" w:date="2013-12-07T05:07:00Z" w:initials="AM">
+  <w:comment w:id="1" w:author="Alex Messina" w:date="2013-12-07T05:07:00Z" w:initials="AM">
     <w:p>
       <w:pPr>
         <w:pStyle w:val="CommentText"/>
@@ -7521,7 +7888,7 @@
       </w:r>
     </w:p>
   </w:comment>
-  <w:comment w:id="2" w:author="Geography" w:date="2013-12-07T03:41:00Z" w:initials="G">
+  <w:comment w:id="3" w:author="Geography" w:date="2013-12-07T03:41:00Z" w:initials="G">
     <w:p>
       <w:pPr>
         <w:pStyle w:val="CommentText"/>
@@ -7537,7 +7904,7 @@
       </w:r>
     </w:p>
   </w:comment>
-  <w:comment w:id="3" w:author="Alex Messina" w:date="2013-12-07T05:52:00Z" w:initials="AM">
+  <w:comment w:id="4" w:author="Alex Messina" w:date="2013-12-07T05:52:00Z" w:initials="AM">
     <w:p>
       <w:pPr>
         <w:pStyle w:val="CommentText"/>
@@ -7553,7 +7920,7 @@
       </w:r>
     </w:p>
   </w:comment>
-  <w:comment w:id="4" w:author="Geography" w:date="2013-12-07T03:44:00Z" w:initials="G">
+  <w:comment w:id="5" w:author="Geography" w:date="2013-12-07T03:44:00Z" w:initials="G">
     <w:p>
       <w:pPr>
         <w:pStyle w:val="CommentText"/>
@@ -7565,11 +7932,19 @@
         <w:annotationRef/>
       </w:r>
       <w:r>
-        <w:t>Define “streamflow pattern”.  Total annual Q?  peaks?</w:t>
+        <w:t xml:space="preserve">Define “streamflow pattern”.  Total annual Q?  </w:t>
+      </w:r>
+      <w:proofErr w:type="gramStart"/>
+      <w:r>
+        <w:t>peaks</w:t>
+      </w:r>
+      <w:proofErr w:type="gramEnd"/>
+      <w:r>
+        <w:t>?</w:t>
       </w:r>
     </w:p>
   </w:comment>
-  <w:comment w:id="5" w:author="Alex Messina" w:date="2013-12-07T06:07:00Z" w:initials="AM">
+  <w:comment w:id="6" w:author="Alex Messina" w:date="2013-12-07T06:07:00Z" w:initials="AM">
     <w:p>
       <w:pPr>
         <w:pStyle w:val="CommentText"/>
@@ -7585,7 +7960,7 @@
       </w:r>
     </w:p>
   </w:comment>
-  <w:comment w:id="12" w:author="Geography" w:date="2014-05-18T15:13:00Z" w:initials="G">
+  <w:comment w:id="13" w:author="Geography" w:date="2014-05-18T15:13:00Z" w:initials="G">
     <w:p>
       <w:pPr>
         <w:pStyle w:val="CommentText"/>
@@ -7597,11 +7972,19 @@
         <w:annotationRef/>
       </w:r>
       <w:r>
-        <w:t>I would remove the matafao station from the map and this paragraph.  You still have three locations, though, RG1 RG2 and the weather station.</w:t>
+        <w:t xml:space="preserve">I would remove the </w:t>
+      </w:r>
+      <w:proofErr w:type="spellStart"/>
+      <w:r>
+        <w:t>matafao</w:t>
+      </w:r>
+      <w:proofErr w:type="spellEnd"/>
+      <w:r>
+        <w:t xml:space="preserve"> station from the map and this paragraph.  You still have three locations, though, RG1 RG2 and the weather station.</w:t>
       </w:r>
     </w:p>
   </w:comment>
-  <w:comment w:id="13" w:author="Geography" w:date="2014-05-18T15:21:00Z" w:initials="G">
+  <w:comment w:id="14" w:author="Geography" w:date="2014-05-18T15:21:00Z" w:initials="G">
     <w:p>
       <w:pPr>
         <w:pStyle w:val="CommentText"/>
@@ -7613,27 +7996,27 @@
         <w:annotationRef/>
       </w:r>
       <w:r>
-        <w:t>It’s not clear to me how Manning’s and Winflume were used in the final rating curve.  Did you use them to estimate high discharges?  How were the field measuremetns and model estimates combined?  How did you decide which one to use?</w:t>
+        <w:t xml:space="preserve">It’s not clear to me how Manning’s and </w:t>
+      </w:r>
+      <w:proofErr w:type="spellStart"/>
+      <w:r>
+        <w:t>Winflume</w:t>
+      </w:r>
+      <w:proofErr w:type="spellEnd"/>
+      <w:r>
+        <w:t xml:space="preserve"> were used in the final rating curve.  Did you use them to estimate high discharges?  How were the field </w:t>
+      </w:r>
+      <w:proofErr w:type="spellStart"/>
+      <w:r>
+        <w:t>measuremetns</w:t>
+      </w:r>
+      <w:proofErr w:type="spellEnd"/>
+      <w:r>
+        <w:t xml:space="preserve"> and model estimates combined?  How did you decide which one to use?</w:t>
       </w:r>
     </w:p>
   </w:comment>
-  <w:comment w:id="14" w:author="Geography" w:date="2014-05-18T15:50:00Z" w:initials="G">
-    <w:p>
-      <w:pPr>
-        <w:pStyle w:val="CommentText"/>
-      </w:pPr>
-      <w:r>
-        <w:rPr>
-          <w:rStyle w:val="CommentReference"/>
-        </w:rPr>
-        <w:annotationRef/>
-      </w:r>
-      <w:r>
-        <w:t>Methods!</w:t>
-      </w:r>
-    </w:p>
-  </w:comment>
-  <w:comment w:id="15" w:author="Geography" w:date="2014-05-18T15:31:00Z" w:initials="G">
+  <w:comment w:id="15" w:author="Geography" w:date="2014-05-18T15:50:00Z" w:initials="G">
     <w:p>
       <w:pPr>
         <w:pStyle w:val="CommentText"/>
@@ -7661,11 +8044,11 @@
         <w:annotationRef/>
       </w:r>
       <w:r>
-        <w:t>Methdos.</w:t>
+        <w:t>Methods!</w:t>
       </w:r>
     </w:p>
   </w:comment>
-  <w:comment w:id="17" w:author="Geography" w:date="2014-05-18T15:29:00Z" w:initials="G">
+  <w:comment w:id="17" w:author="Geography" w:date="2014-05-18T15:31:00Z" w:initials="G">
     <w:p>
       <w:pPr>
         <w:pStyle w:val="CommentText"/>
@@ -7676,12 +8059,17 @@
         </w:rPr>
         <w:annotationRef/>
       </w:r>
-      <w:r>
-        <w:t>At the same PRISM grid cell?  ASamoa has PRISM data?</w:t>
+      <w:proofErr w:type="spellStart"/>
+      <w:r>
+        <w:t>Methdos</w:t>
+      </w:r>
+      <w:proofErr w:type="spellEnd"/>
+      <w:r>
+        <w:t>.</w:t>
       </w:r>
     </w:p>
   </w:comment>
-  <w:comment w:id="18" w:author="Alex Messina" w:date="2014-05-19T14:35:00Z" w:initials="AM">
+  <w:comment w:id="18" w:author="Geography" w:date="2014-05-18T15:29:00Z" w:initials="G">
     <w:p>
       <w:pPr>
         <w:pStyle w:val="CommentText"/>
@@ -7693,11 +8081,35 @@
         <w:annotationRef/>
       </w:r>
       <w:r>
+        <w:t xml:space="preserve">At the same PRISM grid cell?  </w:t>
+      </w:r>
+      <w:proofErr w:type="spellStart"/>
+      <w:r>
+        <w:t>ASamoa</w:t>
+      </w:r>
+      <w:proofErr w:type="spellEnd"/>
+      <w:r>
+        <w:t xml:space="preserve"> has PRISM data?</w:t>
+      </w:r>
+    </w:p>
+  </w:comment>
+  <w:comment w:id="19" w:author="Alex Messina" w:date="2014-05-19T14:35:00Z" w:initials="AM">
+    <w:p>
+      <w:pPr>
+        <w:pStyle w:val="CommentText"/>
+      </w:pPr>
+      <w:r>
+        <w:rPr>
+          <w:rStyle w:val="CommentReference"/>
+        </w:rPr>
+        <w:annotationRef/>
+      </w:r>
+      <w:r>
         <w:t>According to Craig (2009) map in Fig 1. I can’t seem to find the same data anywhere else online</w:t>
       </w:r>
     </w:p>
   </w:comment>
-  <w:comment w:id="19" w:author="Geography" w:date="2014-05-18T08:10:00Z" w:initials="G">
+  <w:comment w:id="20" w:author="Geography" w:date="2014-05-18T08:10:00Z" w:initials="G">
     <w:p>
       <w:pPr>
         <w:pStyle w:val="CommentText"/>
@@ -7709,11 +8121,19 @@
         <w:annotationRef/>
       </w:r>
       <w:r>
-        <w:t>Why do you need to fit a log-linear relationship if you could just use Manning’s or winflume calibrated to the measurements?</w:t>
+        <w:t xml:space="preserve">Why do you need to fit a log-linear relationship if you could just use Manning’s or </w:t>
+      </w:r>
+      <w:proofErr w:type="spellStart"/>
+      <w:r>
+        <w:t>winflume</w:t>
+      </w:r>
+      <w:proofErr w:type="spellEnd"/>
+      <w:r>
+        <w:t xml:space="preserve"> calibrated to the measurements?</w:t>
       </w:r>
     </w:p>
   </w:comment>
-  <w:comment w:id="20" w:author="Alex Messina" w:date="2014-05-19T15:35:00Z" w:initials="AM">
+  <w:comment w:id="21" w:author="Alex Messina" w:date="2014-05-19T15:35:00Z" w:initials="AM">
     <w:p>
       <w:pPr>
         <w:pStyle w:val="CommentText"/>
@@ -7729,7 +8149,7 @@
       </w:r>
     </w:p>
   </w:comment>
-  <w:comment w:id="21" w:author="Geography" w:date="2014-05-18T08:10:00Z" w:initials="G">
+  <w:comment w:id="22" w:author="Geography" w:date="2014-05-18T08:10:00Z" w:initials="G">
     <w:p>
       <w:pPr>
         <w:pStyle w:val="CommentText"/>
@@ -7741,11 +8161,19 @@
         <w:annotationRef/>
       </w:r>
       <w:r>
-        <w:t>Need more here about how the final rating curve was selected.  Why was the WinFlume curve selected for FOREST even if it doesn’t match the measurements (Figure 5b)?</w:t>
+        <w:t xml:space="preserve">Need more here about how the final rating curve was selected.  Why was the </w:t>
+      </w:r>
+      <w:proofErr w:type="spellStart"/>
+      <w:r>
+        <w:t>WinFlume</w:t>
+      </w:r>
+      <w:proofErr w:type="spellEnd"/>
+      <w:r>
+        <w:t xml:space="preserve"> curve selected for FOREST even if it doesn’t match the measurements (Figure 5b)?</w:t>
       </w:r>
     </w:p>
   </w:comment>
-  <w:comment w:id="22" w:author="Alex Messina" w:date="2014-05-19T15:42:00Z" w:initials="AM">
+  <w:comment w:id="23" w:author="Alex Messina" w:date="2014-05-19T15:42:00Z" w:initials="AM">
     <w:p>
       <w:pPr>
         <w:pStyle w:val="CommentText"/>
@@ -7757,11 +8185,19 @@
         <w:annotationRef/>
       </w:r>
       <w:r>
-        <w:t>I used WinFlume because it was the only option. I tried HECRAS but couldn’t get it to work</w:t>
+        <w:t xml:space="preserve">I used </w:t>
+      </w:r>
+      <w:proofErr w:type="spellStart"/>
+      <w:r>
+        <w:t>WinFlume</w:t>
+      </w:r>
+      <w:proofErr w:type="spellEnd"/>
+      <w:r>
+        <w:t xml:space="preserve"> because it was the only option. I tried HECRAS but couldn’t get it to work</w:t>
       </w:r>
     </w:p>
   </w:comment>
-  <w:comment w:id="23" w:author="Geography" w:date="2014-05-18T15:31:00Z" w:initials="G">
+  <w:comment w:id="24" w:author="Geography" w:date="2014-05-18T15:31:00Z" w:initials="G">
     <w:p>
       <w:pPr>
         <w:pStyle w:val="CommentText"/>
@@ -7777,7 +8213,7 @@
       </w:r>
     </w:p>
   </w:comment>
-  <w:comment w:id="24" w:author="Geography" w:date="2014-05-18T15:34:00Z" w:initials="G">
+  <w:comment w:id="25" w:author="Geography" w:date="2014-05-18T15:34:00Z" w:initials="G">
     <w:p>
       <w:pPr>
         <w:pStyle w:val="CommentText"/>
@@ -7793,7 +8229,7 @@
       </w:r>
     </w:p>
   </w:comment>
-  <w:comment w:id="25" w:author="Geography" w:date="2014-05-18T15:39:00Z" w:initials="G">
+  <w:comment w:id="26" w:author="Geography" w:date="2014-05-18T15:39:00Z" w:initials="G">
     <w:p>
       <w:pPr>
         <w:pStyle w:val="CommentText"/>
@@ -7817,7 +8253,7 @@
       </w:r>
     </w:p>
   </w:comment>
-  <w:comment w:id="26" w:author="Geography" w:date="2014-05-18T08:14:00Z" w:initials="G">
+  <w:comment w:id="27" w:author="Geography" w:date="2014-05-18T08:14:00Z" w:initials="G">
     <w:p>
       <w:pPr>
         <w:pStyle w:val="CommentText"/>
@@ -7861,7 +8297,15 @@
         <w:annotationRef/>
       </w:r>
       <w:r>
-        <w:t>If there was no difference, particulalrly in the p-value, then just show Pearson and say there was no difference.</w:t>
+        <w:t xml:space="preserve">If there was no difference, </w:t>
+      </w:r>
+      <w:proofErr w:type="spellStart"/>
+      <w:r>
+        <w:t>particulalrly</w:t>
+      </w:r>
+      <w:proofErr w:type="spellEnd"/>
+      <w:r>
+        <w:t xml:space="preserve"> in the p-value, then just show Pearson and say there was no difference.</w:t>
       </w:r>
     </w:p>
   </w:comment>
@@ -7877,7 +8321,15 @@
         <w:annotationRef/>
       </w:r>
       <w:r>
-        <w:t>There were several exceptions like Psum Total, and the table doesn’t take much space. Should it be removed?</w:t>
+        <w:t xml:space="preserve">There were several exceptions like </w:t>
+      </w:r>
+      <w:proofErr w:type="spellStart"/>
+      <w:r>
+        <w:t>Psum</w:t>
+      </w:r>
+      <w:proofErr w:type="spellEnd"/>
+      <w:r>
+        <w:t xml:space="preserve"> Total, and the table doesn’t take much space. Should it be removed?</w:t>
       </w:r>
     </w:p>
   </w:comment>
@@ -7893,7 +8345,15 @@
         <w:annotationRef/>
       </w:r>
       <w:r>
-        <w:t>The coefficients are too close to say this (e.g 0.84 vs 0.86 are not likely statistically significant differences).</w:t>
+        <w:t>The coefficients are too close to say this (</w:t>
+      </w:r>
+      <w:proofErr w:type="spellStart"/>
+      <w:r>
+        <w:t>e.g</w:t>
+      </w:r>
+      <w:proofErr w:type="spellEnd"/>
+      <w:r>
+        <w:t xml:space="preserve"> 0.84 vs 0.86 are not likely statistically significant differences).</w:t>
       </w:r>
     </w:p>
   </w:comment>
@@ -8500,13 +8960,33 @@
     <w:name w:val="Normal"/>
     <w:qFormat/>
   </w:style>
+  <w:style w:type="paragraph" w:styleId="Heading1">
+    <w:name w:val="heading 1"/>
+    <w:basedOn w:val="Normal"/>
+    <w:next w:val="Normal"/>
+    <w:link w:val="Heading1Char"/>
+    <w:uiPriority w:val="9"/>
+    <w:qFormat/>
+    <w:rsid w:val="00C85A05"/>
+    <w:pPr>
+      <w:keepNext/>
+      <w:keepLines/>
+      <w:spacing w:before="240" w:after="0"/>
+      <w:outlineLvl w:val="0"/>
+    </w:pPr>
+    <w:rPr>
+      <w:rFonts w:asciiTheme="majorHAnsi" w:eastAsiaTheme="majorEastAsia" w:hAnsiTheme="majorHAnsi" w:cstheme="majorBidi"/>
+      <w:color w:val="2E74B5" w:themeColor="accent1" w:themeShade="BF"/>
+      <w:sz w:val="32"/>
+      <w:szCs w:val="32"/>
+    </w:rPr>
+  </w:style>
   <w:style w:type="paragraph" w:styleId="Heading2">
     <w:name w:val="heading 2"/>
     <w:basedOn w:val="Normal"/>
     <w:next w:val="Normal"/>
     <w:link w:val="Heading2Char"/>
     <w:uiPriority w:val="9"/>
-    <w:semiHidden/>
     <w:unhideWhenUsed/>
     <w:qFormat/>
     <w:rsid w:val="00350E8D"/>
@@ -8544,6 +9024,28 @@
       <w:color w:val="1F4D78" w:themeColor="accent1" w:themeShade="7F"/>
       <w:sz w:val="24"/>
       <w:szCs w:val="24"/>
+    </w:rPr>
+  </w:style>
+  <w:style w:type="paragraph" w:styleId="Heading4">
+    <w:name w:val="heading 4"/>
+    <w:basedOn w:val="Normal"/>
+    <w:next w:val="Normal"/>
+    <w:link w:val="Heading4Char"/>
+    <w:uiPriority w:val="9"/>
+    <w:unhideWhenUsed/>
+    <w:qFormat/>
+    <w:rsid w:val="00C85A05"/>
+    <w:pPr>
+      <w:keepNext/>
+      <w:keepLines/>
+      <w:spacing w:before="40" w:after="0"/>
+      <w:outlineLvl w:val="3"/>
+    </w:pPr>
+    <w:rPr>
+      <w:rFonts w:asciiTheme="majorHAnsi" w:eastAsiaTheme="majorEastAsia" w:hAnsiTheme="majorHAnsi" w:cstheme="majorBidi"/>
+      <w:i/>
+      <w:iCs/>
+      <w:color w:val="2E74B5" w:themeColor="accent1" w:themeShade="BF"/>
     </w:rPr>
   </w:style>
   <w:style w:type="character" w:default="1" w:styleId="DefaultParagraphFont">
@@ -8711,7 +9213,6 @@
       <w:spacing w:after="0" w:line="240" w:lineRule="auto"/>
     </w:pPr>
     <w:tblPr>
-      <w:tblInd w:w="0" w:type="dxa"/>
       <w:tblBorders>
         <w:top w:val="single" w:sz="4" w:space="0" w:color="auto"/>
         <w:left w:val="single" w:sz="4" w:space="0" w:color="auto"/>
@@ -8720,12 +9221,6 @@
         <w:insideH w:val="single" w:sz="4" w:space="0" w:color="auto"/>
         <w:insideV w:val="single" w:sz="4" w:space="0" w:color="auto"/>
       </w:tblBorders>
-      <w:tblCellMar>
-        <w:top w:w="0" w:type="dxa"/>
-        <w:left w:w="108" w:type="dxa"/>
-        <w:bottom w:w="0" w:type="dxa"/>
-        <w:right w:w="108" w:type="dxa"/>
-      </w:tblCellMar>
     </w:tblPr>
   </w:style>
   <w:style w:type="character" w:customStyle="1" w:styleId="Heading3Char">
@@ -8747,13 +9242,38 @@
     <w:basedOn w:val="DefaultParagraphFont"/>
     <w:link w:val="Heading2"/>
     <w:uiPriority w:val="9"/>
-    <w:semiHidden/>
     <w:rsid w:val="00350E8D"/>
     <w:rPr>
       <w:rFonts w:asciiTheme="majorHAnsi" w:eastAsiaTheme="majorEastAsia" w:hAnsiTheme="majorHAnsi" w:cstheme="majorBidi"/>
       <w:color w:val="2E74B5" w:themeColor="accent1" w:themeShade="BF"/>
       <w:sz w:val="26"/>
       <w:szCs w:val="26"/>
+    </w:rPr>
+  </w:style>
+  <w:style w:type="character" w:customStyle="1" w:styleId="Heading1Char">
+    <w:name w:val="Heading 1 Char"/>
+    <w:basedOn w:val="DefaultParagraphFont"/>
+    <w:link w:val="Heading1"/>
+    <w:uiPriority w:val="9"/>
+    <w:rsid w:val="00C85A05"/>
+    <w:rPr>
+      <w:rFonts w:asciiTheme="majorHAnsi" w:eastAsiaTheme="majorEastAsia" w:hAnsiTheme="majorHAnsi" w:cstheme="majorBidi"/>
+      <w:color w:val="2E74B5" w:themeColor="accent1" w:themeShade="BF"/>
+      <w:sz w:val="32"/>
+      <w:szCs w:val="32"/>
+    </w:rPr>
+  </w:style>
+  <w:style w:type="character" w:customStyle="1" w:styleId="Heading4Char">
+    <w:name w:val="Heading 4 Char"/>
+    <w:basedOn w:val="DefaultParagraphFont"/>
+    <w:link w:val="Heading4"/>
+    <w:uiPriority w:val="9"/>
+    <w:rsid w:val="00C85A05"/>
+    <w:rPr>
+      <w:rFonts w:asciiTheme="majorHAnsi" w:eastAsiaTheme="majorEastAsia" w:hAnsiTheme="majorHAnsi" w:cstheme="majorBidi"/>
+      <w:i/>
+      <w:iCs/>
+      <w:color w:val="2E74B5" w:themeColor="accent1" w:themeShade="BF"/>
     </w:rPr>
   </w:style>
 </w:styles>
@@ -9025,7 +9545,7 @@
 </file>
 
 <file path=customXml/itemProps1.xml><?xml version="1.0" encoding="utf-8"?>
-<ds:datastoreItem xmlns:ds="http://schemas.openxmlformats.org/officeDocument/2006/customXml" ds:itemID="{7C296396-4D11-422A-B5C1-8C7B476AC326}">
+<ds:datastoreItem xmlns:ds="http://schemas.openxmlformats.org/officeDocument/2006/customXml" ds:itemID="{4F5A5FFE-56FB-4DE7-8221-4D0314E61907}">
   <ds:schemaRefs>
     <ds:schemaRef ds:uri="http://schemas.openxmlformats.org/officeDocument/2006/bibliography"/>
   </ds:schemaRefs>

</xml_diff>